<commit_message>
Create ERD and alter SRS. Add .gradle to gitignore
</commit_message>
<xml_diff>
--- a/projects/Popov/Documents/SRSPopovDA61.docx
+++ b/projects/Popov/Documents/SRSPopovDA61.docx
@@ -34,11 +34,9 @@
         </w:rPr>
         <w:t>спеціалізації «</w:t>
       </w:r>
-      <w:proofErr w:type="spellStart"/>
       <w:r>
         <w:t>ITCampus</w:t>
       </w:r>
-      <w:proofErr w:type="spellEnd"/>
       <w:r>
         <w:rPr>
           <w:lang w:val="uk-UA"/>
@@ -577,11 +575,9 @@
         </w:rPr>
         <w:t xml:space="preserve">Документація інтерфейсу взаємодії даного додатку з сервером </w:t>
       </w:r>
-      <w:proofErr w:type="spellStart"/>
       <w:r>
         <w:t>ITCampus</w:t>
       </w:r>
-      <w:proofErr w:type="spellEnd"/>
       <w:r>
         <w:rPr>
           <w:lang w:val="uk-UA"/>
@@ -1245,7 +1241,6 @@
         </w:rPr>
         <w:t>Персональні дані (</w:t>
       </w:r>
-      <w:proofErr w:type="spellStart"/>
       <w:r>
         <w:rPr>
           <w:b/>
@@ -1253,7 +1248,6 @@
         </w:rPr>
         <w:t>personalInfo</w:t>
       </w:r>
-      <w:proofErr w:type="spellEnd"/>
       <w:r>
         <w:rPr>
           <w:lang w:val="uk-UA"/>
@@ -2308,13 +2302,7 @@
         <w:rPr>
           <w:lang w:val="uk-UA"/>
         </w:rPr>
-        <w:t>3.</w:t>
-      </w:r>
-      <w:r>
-        <w:rPr>
-          <w:lang w:val="uk-UA"/>
-        </w:rPr>
-        <w:t>5</w:t>
+        <w:t>3.5</w:t>
       </w:r>
       <w:r>
         <w:rPr>
@@ -2334,6 +2322,9 @@
         <w:pStyle w:val="Heading2"/>
       </w:pPr>
       <w:bookmarkStart w:id="14" w:name="_Toc26617302"/>
+      <w:bookmarkStart w:id="15" w:name="_Ref26621981"/>
+      <w:bookmarkStart w:id="16" w:name="_Ref26622353"/>
+      <w:bookmarkStart w:id="17" w:name="_Ref26623231"/>
       <w:r>
         <w:lastRenderedPageBreak/>
         <w:t>Ф</w:t>
@@ -2342,6 +2333,9 @@
         <w:t>ункції продукту</w:t>
       </w:r>
       <w:bookmarkEnd w:id="14"/>
+      <w:bookmarkEnd w:id="15"/>
+      <w:bookmarkEnd w:id="16"/>
+      <w:bookmarkEnd w:id="17"/>
     </w:p>
     <w:p>
       <w:pPr>
@@ -2354,6 +2348,7 @@
           <w:lang w:val="uk-UA"/>
         </w:rPr>
       </w:pPr>
+      <w:bookmarkStart w:id="18" w:name="_Ref26622392"/>
       <w:r>
         <w:rPr>
           <w:b/>
@@ -2376,6 +2371,7 @@
         </w:rPr>
         <w:t>студент</w:t>
       </w:r>
+      <w:bookmarkEnd w:id="18"/>
     </w:p>
     <w:p>
       <w:pPr>
@@ -2430,6 +2426,7 @@
           <w:lang w:val="uk-UA"/>
         </w:rPr>
       </w:pPr>
+      <w:bookmarkStart w:id="19" w:name="_Ref26622470"/>
       <w:r>
         <w:rPr>
           <w:b/>
@@ -2452,6 +2449,7 @@
         </w:rPr>
         <w:t>студент</w:t>
       </w:r>
+      <w:bookmarkEnd w:id="19"/>
     </w:p>
     <w:p>
       <w:pPr>
@@ -2506,6 +2504,7 @@
           <w:lang w:val="uk-UA"/>
         </w:rPr>
       </w:pPr>
+      <w:bookmarkStart w:id="20" w:name="_Ref26622661"/>
       <w:r>
         <w:rPr>
           <w:b/>
@@ -2528,6 +2527,7 @@
         </w:rPr>
         <w:t>студент</w:t>
       </w:r>
+      <w:bookmarkEnd w:id="20"/>
     </w:p>
     <w:p>
       <w:pPr>
@@ -2624,6 +2624,7 @@
           <w:lang w:val="uk-UA"/>
         </w:rPr>
       </w:pPr>
+      <w:bookmarkStart w:id="21" w:name="_Ref26622750"/>
       <w:r>
         <w:rPr>
           <w:b/>
@@ -2646,6 +2647,7 @@
         </w:rPr>
         <w:t>працедавець</w:t>
       </w:r>
+      <w:bookmarkEnd w:id="21"/>
     </w:p>
     <w:p>
       <w:pPr>
@@ -2709,6 +2711,7 @@
           <w:lang w:val="uk-UA"/>
         </w:rPr>
       </w:pPr>
+      <w:bookmarkStart w:id="22" w:name="_Ref26622947"/>
       <w:r>
         <w:rPr>
           <w:b/>
@@ -2731,6 +2734,7 @@
         </w:rPr>
         <w:t>працедавець</w:t>
       </w:r>
+      <w:bookmarkEnd w:id="22"/>
     </w:p>
     <w:p>
       <w:pPr>
@@ -2790,11 +2794,11 @@
       <w:pPr>
         <w:pStyle w:val="Heading2"/>
       </w:pPr>
-      <w:bookmarkStart w:id="15" w:name="_Toc26617303"/>
+      <w:bookmarkStart w:id="23" w:name="_Toc26617303"/>
       <w:r>
         <w:t>Характеристики користувача</w:t>
       </w:r>
-      <w:bookmarkEnd w:id="15"/>
+      <w:bookmarkEnd w:id="23"/>
     </w:p>
     <w:p>
       <w:pPr>
@@ -2939,11 +2943,9 @@
         </w:rPr>
         <w:t>(</w:t>
       </w:r>
-      <w:proofErr w:type="spellStart"/>
       <w:r>
         <w:t>ToDo</w:t>
       </w:r>
-      <w:proofErr w:type="spellEnd"/>
       <w:r>
         <w:rPr>
           <w:lang w:val="ru-RU"/>
@@ -2961,11 +2963,11 @@
       <w:pPr>
         <w:pStyle w:val="Heading2"/>
       </w:pPr>
-      <w:bookmarkStart w:id="16" w:name="_Toc26617304"/>
+      <w:bookmarkStart w:id="24" w:name="_Toc26617304"/>
       <w:r>
         <w:t>Обмеження</w:t>
       </w:r>
-      <w:bookmarkEnd w:id="16"/>
+      <w:bookmarkEnd w:id="24"/>
     </w:p>
     <w:p>
       <w:pPr>
@@ -2979,11 +2981,9 @@
         </w:rPr>
         <w:t>(</w:t>
       </w:r>
-      <w:proofErr w:type="spellStart"/>
       <w:r>
         <w:t>ToDo</w:t>
       </w:r>
-      <w:proofErr w:type="spellEnd"/>
       <w:r>
         <w:rPr>
           <w:lang w:val="ru-RU"/>
@@ -3041,11 +3041,11 @@
       <w:pPr>
         <w:pStyle w:val="Heading2"/>
       </w:pPr>
-      <w:bookmarkStart w:id="17" w:name="_Toc26617305"/>
+      <w:bookmarkStart w:id="25" w:name="_Toc26617305"/>
       <w:r>
         <w:t>Припущення та залежності</w:t>
       </w:r>
-      <w:bookmarkEnd w:id="17"/>
+      <w:bookmarkEnd w:id="25"/>
     </w:p>
     <w:p>
       <w:pPr>
@@ -3181,72 +3181,59 @@
       <w:pPr>
         <w:pStyle w:val="Heading1"/>
       </w:pPr>
-      <w:bookmarkStart w:id="18" w:name="_Toc26617306"/>
+      <w:bookmarkStart w:id="26" w:name="_Toc26617306"/>
       <w:r>
         <w:lastRenderedPageBreak/>
         <w:t>Деталізовані вимоги</w:t>
       </w:r>
-      <w:bookmarkEnd w:id="18"/>
-    </w:p>
-    <w:p>
-      <w:pPr>
-        <w:rPr>
-          <w:lang w:val="uk-UA"/>
-        </w:rPr>
-      </w:pPr>
-      <w:r>
-        <w:rPr>
-          <w:lang w:val="uk-UA"/>
-        </w:rPr>
-        <w:t>(</w:t>
-      </w:r>
-      <w:proofErr w:type="spellStart"/>
-      <w:r>
-        <w:t>ToDo</w:t>
-      </w:r>
-      <w:proofErr w:type="spellEnd"/>
-      <w:r>
-        <w:rPr>
-          <w:lang w:val="uk-UA"/>
-        </w:rPr>
-        <w:t xml:space="preserve">: </w:t>
-      </w:r>
-      <w:r>
-        <w:rPr>
-          <w:lang w:val="uk-UA"/>
-        </w:rPr>
-        <w:t xml:space="preserve">подивись за посиланням на </w:t>
-      </w:r>
-      <w:r>
-        <w:t>IEEE</w:t>
-      </w:r>
-      <w:r>
-        <w:rPr>
-          <w:lang w:val="uk-UA"/>
-        </w:rPr>
-        <w:t xml:space="preserve">830, </w:t>
-      </w:r>
-      <w:r>
-        <w:rPr>
-          <w:lang w:val="uk-UA"/>
-        </w:rPr>
-        <w:t xml:space="preserve">який має бути зміст цього розділу, усі функції продукту, що можуть бути здійснені тими, чи іншими групами користувачів опиши детально (з точки зору МОБІЛЬНОГО ДОДАТКУ!!!) за допомогою </w:t>
-      </w:r>
-      <w:r>
-        <w:t>Use</w:t>
-      </w:r>
-      <w:r>
-        <w:rPr>
-          <w:lang w:val="ru-RU"/>
+      <w:bookmarkEnd w:id="26"/>
+    </w:p>
+    <w:p>
+      <w:pPr>
+        <w:pStyle w:val="Heading2"/>
+      </w:pPr>
+      <w:bookmarkStart w:id="27" w:name="_Ref25696346"/>
+      <w:bookmarkStart w:id="28" w:name="_Ref25696348"/>
+      <w:bookmarkStart w:id="29" w:name="_Ref25696349"/>
+      <w:bookmarkStart w:id="30" w:name="_Toc26617307"/>
+      <w:r>
+        <w:t>Зовнішні інтерфейси</w:t>
+      </w:r>
+      <w:bookmarkEnd w:id="27"/>
+      <w:bookmarkEnd w:id="28"/>
+      <w:bookmarkEnd w:id="29"/>
+      <w:bookmarkEnd w:id="30"/>
+    </w:p>
+    <w:p>
+      <w:pPr>
+        <w:rPr>
+          <w:lang w:val="uk-UA"/>
+        </w:rPr>
+      </w:pPr>
+      <w:r>
+        <w:rPr>
+          <w:lang w:val="uk-UA"/>
+        </w:rPr>
+        <w:t xml:space="preserve">Єдина зовнішня система, з якою здіснює взаємодію мобільний додаток </w:t>
+      </w:r>
+      <w:r>
+        <w:t>ITCampus</w:t>
+      </w:r>
+      <w:r>
+        <w:rPr>
+          <w:lang w:val="uk-UA"/>
         </w:rPr>
         <w:t xml:space="preserve"> </w:t>
       </w:r>
       <w:r>
-        <w:t>Case</w:t>
-      </w:r>
-      <w:r>
-        <w:rPr>
-          <w:lang w:val="ru-RU"/>
+        <w:rPr>
+          <w:lang w:val="uk-UA"/>
+        </w:rPr>
+        <w:t>–</w:t>
+      </w:r>
+      <w:r>
+        <w:rPr>
+          <w:lang w:val="uk-UA"/>
         </w:rPr>
         <w:t xml:space="preserve"> </w:t>
       </w:r>
@@ -3254,10 +3241,25 @@
         <w:rPr>
           <w:lang w:val="uk-UA"/>
         </w:rPr>
-        <w:t xml:space="preserve">з детальним описом кроків (див. приклади СРС на телефоні). Додай у цей розділ окремими підрозділами </w:t>
-      </w:r>
-      <w:r>
-        <w:t>OAS</w:t>
+        <w:t xml:space="preserve">це, власне, сервер системи </w:t>
+      </w:r>
+      <w:r>
+        <w:t>ITCampus</w:t>
+      </w:r>
+      <w:r>
+        <w:rPr>
+          <w:lang w:val="uk-UA"/>
+        </w:rPr>
+        <w:t xml:space="preserve"> (</w:t>
+      </w:r>
+      <w:r>
+        <w:rPr>
+          <w:lang w:val="uk-UA"/>
+        </w:rPr>
+        <w:t xml:space="preserve">див. частину </w:t>
+      </w:r>
+      <w:r>
+        <w:t>ITCampus</w:t>
       </w:r>
       <w:r>
         <w:rPr>
@@ -3266,25 +3268,54 @@
         <w:t xml:space="preserve"> </w:t>
       </w:r>
       <w:r>
-        <w:rPr>
-          <w:lang w:val="uk-UA"/>
-        </w:rPr>
-        <w:t xml:space="preserve">документацію, згенеровану </w:t>
-      </w:r>
-      <w:r>
-        <w:t>swagger</w:t>
-      </w:r>
-      <w:r>
-        <w:rPr>
-          <w:lang w:val="uk-UA"/>
-        </w:rPr>
-        <w:t>’</w:t>
-      </w:r>
-      <w:r>
-        <w:rPr>
-          <w:lang w:val="uk-UA"/>
-        </w:rPr>
-        <w:t>ом а також прототипи (ескізи) сторінок(відображень) додатку, що мають бути перелічені у підпункту «Інтерфейс користувача» пункту 2</w:t>
+        <w:t>backend</w:t>
+      </w:r>
+      <w:r>
+        <w:rPr>
+          <w:lang w:val="uk-UA"/>
+        </w:rPr>
+        <w:t xml:space="preserve"> </w:t>
+      </w:r>
+      <w:r>
+        <w:rPr>
+          <w:lang w:val="uk-UA"/>
+        </w:rPr>
+        <w:t xml:space="preserve">на діаграмі 2.1а у підпункті </w:t>
+      </w:r>
+      <w:r>
+        <w:rPr>
+          <w:lang w:val="uk-UA"/>
+        </w:rPr>
+        <w:fldChar w:fldCharType="begin"/>
+      </w:r>
+      <w:r>
+        <w:rPr>
+          <w:lang w:val="uk-UA"/>
+        </w:rPr>
+        <w:instrText xml:space="preserve"> REF _Ref25695782 \r \h </w:instrText>
+      </w:r>
+      <w:r>
+        <w:rPr>
+          <w:lang w:val="uk-UA"/>
+        </w:rPr>
+      </w:r>
+      <w:r>
+        <w:rPr>
+          <w:lang w:val="uk-UA"/>
+        </w:rPr>
+        <w:fldChar w:fldCharType="separate"/>
+      </w:r>
+      <w:r>
+        <w:rPr>
+          <w:lang w:val="uk-UA"/>
+        </w:rPr>
+        <w:t>2.1</w:t>
+      </w:r>
+      <w:r>
+        <w:rPr>
+          <w:lang w:val="uk-UA"/>
+        </w:rPr>
+        <w:fldChar w:fldCharType="end"/>
       </w:r>
       <w:r>
         <w:rPr>
@@ -3292,40 +3323,15 @@
         </w:rPr>
         <w:t>)</w:t>
       </w:r>
-    </w:p>
-    <w:p>
-      <w:pPr>
-        <w:pStyle w:val="Heading2"/>
-      </w:pPr>
-      <w:bookmarkStart w:id="19" w:name="_Ref25696346"/>
-      <w:bookmarkStart w:id="20" w:name="_Ref25696348"/>
-      <w:bookmarkStart w:id="21" w:name="_Ref25696349"/>
-      <w:bookmarkStart w:id="22" w:name="_Toc26617307"/>
-      <w:r>
-        <w:t>Зовнішні інтерфейси</w:t>
-      </w:r>
-      <w:bookmarkEnd w:id="19"/>
-      <w:bookmarkEnd w:id="20"/>
-      <w:bookmarkEnd w:id="21"/>
-      <w:bookmarkEnd w:id="22"/>
-    </w:p>
-    <w:p>
-      <w:pPr>
-        <w:rPr>
-          <w:lang w:val="uk-UA"/>
-        </w:rPr>
-      </w:pPr>
-      <w:r>
-        <w:rPr>
-          <w:lang w:val="uk-UA"/>
-        </w:rPr>
-        <w:t xml:space="preserve">Єдина зовнішня система, з якою здіснює взаємодію мобільний додаток </w:t>
-      </w:r>
-      <w:proofErr w:type="spellStart"/>
-      <w:r>
-        <w:t>ITCampus</w:t>
-      </w:r>
-      <w:proofErr w:type="spellEnd"/>
+      <w:r>
+        <w:rPr>
+          <w:lang w:val="uk-UA"/>
+        </w:rPr>
+        <w:t xml:space="preserve">. Комунікація з ним здіснюється за допомогою </w:t>
+      </w:r>
+      <w:r>
+        <w:t>REST</w:t>
+      </w:r>
       <w:r>
         <w:rPr>
           <w:lang w:val="uk-UA"/>
@@ -3333,10 +3339,98 @@
         <w:t xml:space="preserve"> </w:t>
       </w:r>
       <w:r>
-        <w:rPr>
-          <w:lang w:val="uk-UA"/>
-        </w:rPr>
-        <w:t>–</w:t>
+        <w:t>API</w:t>
+      </w:r>
+      <w:r>
+        <w:rPr>
+          <w:lang w:val="uk-UA"/>
+        </w:rPr>
+        <w:t>.</w:t>
+      </w:r>
+    </w:p>
+    <w:p>
+      <w:pPr>
+        <w:rPr>
+          <w:lang w:val="uk-UA"/>
+        </w:rPr>
+      </w:pPr>
+      <w:r>
+        <w:rPr>
+          <w:lang w:val="uk-UA"/>
+        </w:rPr>
+        <w:t xml:space="preserve">Узагальнена інформація про </w:t>
+      </w:r>
+      <w:r>
+        <w:rPr>
+          <w:i/>
+          <w:iCs/>
+          <w:lang w:val="uk-UA"/>
+        </w:rPr>
+        <w:t>ресурси</w:t>
+      </w:r>
+      <w:r>
+        <w:rPr>
+          <w:lang w:val="uk-UA"/>
+        </w:rPr>
+        <w:t xml:space="preserve"> цієї взаємодії викладено в </w:t>
+      </w:r>
+      <w:r>
+        <w:rPr>
+          <w:lang w:val="uk-UA"/>
+        </w:rPr>
+        <w:fldChar w:fldCharType="begin"/>
+      </w:r>
+      <w:r>
+        <w:rPr>
+          <w:lang w:val="uk-UA"/>
+        </w:rPr>
+        <w:instrText xml:space="preserve"> REF _Ref25695738 \r \h </w:instrText>
+      </w:r>
+      <w:r>
+        <w:rPr>
+          <w:lang w:val="uk-UA"/>
+        </w:rPr>
+      </w:r>
+      <w:r>
+        <w:rPr>
+          <w:lang w:val="uk-UA"/>
+        </w:rPr>
+        <w:fldChar w:fldCharType="separate"/>
+      </w:r>
+      <w:r>
+        <w:rPr>
+          <w:lang w:val="uk-UA"/>
+        </w:rPr>
+        <w:t>2.1.1</w:t>
+      </w:r>
+      <w:r>
+        <w:rPr>
+          <w:lang w:val="uk-UA"/>
+        </w:rPr>
+        <w:fldChar w:fldCharType="end"/>
+      </w:r>
+      <w:r>
+        <w:rPr>
+          <w:lang w:val="uk-UA"/>
+        </w:rPr>
+        <w:t xml:space="preserve">. </w:t>
+      </w:r>
+    </w:p>
+    <w:p>
+      <w:pPr>
+        <w:rPr>
+          <w:rStyle w:val="Hyperlink"/>
+          <w:lang w:val="uk-UA"/>
+        </w:rPr>
+      </w:pPr>
+      <w:r>
+        <w:rPr>
+          <w:lang w:val="uk-UA"/>
+        </w:rPr>
+        <w:t xml:space="preserve">Детальна специфікація інтерфейсу була створена у форматі </w:t>
+      </w:r>
+      <w:r>
+        <w:t>OpenAPI</w:t>
       </w:r>
       <w:r>
         <w:rPr>
@@ -3345,213 +3439,6 @@
         <w:t xml:space="preserve"> </w:t>
       </w:r>
       <w:r>
-        <w:rPr>
-          <w:lang w:val="uk-UA"/>
-        </w:rPr>
-        <w:t xml:space="preserve">це, власне, сервер системи </w:t>
-      </w:r>
-      <w:proofErr w:type="spellStart"/>
-      <w:r>
-        <w:t>ITCampus</w:t>
-      </w:r>
-      <w:proofErr w:type="spellEnd"/>
-      <w:r>
-        <w:rPr>
-          <w:lang w:val="uk-UA"/>
-        </w:rPr>
-        <w:t xml:space="preserve"> (</w:t>
-      </w:r>
-      <w:r>
-        <w:rPr>
-          <w:lang w:val="uk-UA"/>
-        </w:rPr>
-        <w:t xml:space="preserve">див. частину </w:t>
-      </w:r>
-      <w:proofErr w:type="spellStart"/>
-      <w:r>
-        <w:t>ITCampus</w:t>
-      </w:r>
-      <w:proofErr w:type="spellEnd"/>
-      <w:r>
-        <w:rPr>
-          <w:lang w:val="uk-UA"/>
-        </w:rPr>
-        <w:t xml:space="preserve"> </w:t>
-      </w:r>
-      <w:r>
-        <w:t>backend</w:t>
-      </w:r>
-      <w:r>
-        <w:rPr>
-          <w:lang w:val="uk-UA"/>
-        </w:rPr>
-        <w:t xml:space="preserve"> </w:t>
-      </w:r>
-      <w:r>
-        <w:rPr>
-          <w:lang w:val="uk-UA"/>
-        </w:rPr>
-        <w:t xml:space="preserve">на діаграмі 2.1а у підпункті </w:t>
-      </w:r>
-      <w:r>
-        <w:rPr>
-          <w:lang w:val="uk-UA"/>
-        </w:rPr>
-        <w:fldChar w:fldCharType="begin"/>
-      </w:r>
-      <w:r>
-        <w:rPr>
-          <w:lang w:val="uk-UA"/>
-        </w:rPr>
-        <w:instrText xml:space="preserve"> REF _Ref25695782 \r \h </w:instrText>
-      </w:r>
-      <w:r>
-        <w:rPr>
-          <w:lang w:val="uk-UA"/>
-        </w:rPr>
-      </w:r>
-      <w:r>
-        <w:rPr>
-          <w:lang w:val="uk-UA"/>
-        </w:rPr>
-        <w:fldChar w:fldCharType="separate"/>
-      </w:r>
-      <w:r>
-        <w:rPr>
-          <w:lang w:val="uk-UA"/>
-        </w:rPr>
-        <w:t>2.1</w:t>
-      </w:r>
-      <w:r>
-        <w:rPr>
-          <w:lang w:val="uk-UA"/>
-        </w:rPr>
-        <w:fldChar w:fldCharType="end"/>
-      </w:r>
-      <w:r>
-        <w:rPr>
-          <w:lang w:val="uk-UA"/>
-        </w:rPr>
-        <w:t>)</w:t>
-      </w:r>
-      <w:r>
-        <w:rPr>
-          <w:lang w:val="uk-UA"/>
-        </w:rPr>
-        <w:t xml:space="preserve">. Комунікація з ним здіснюється за допомогою </w:t>
-      </w:r>
-      <w:r>
-        <w:t>REST</w:t>
-      </w:r>
-      <w:r>
-        <w:rPr>
-          <w:lang w:val="uk-UA"/>
-        </w:rPr>
-        <w:t xml:space="preserve"> </w:t>
-      </w:r>
-      <w:r>
-        <w:t>API</w:t>
-      </w:r>
-      <w:r>
-        <w:rPr>
-          <w:lang w:val="uk-UA"/>
-        </w:rPr>
-        <w:t>.</w:t>
-      </w:r>
-    </w:p>
-    <w:p>
-      <w:pPr>
-        <w:rPr>
-          <w:lang w:val="uk-UA"/>
-        </w:rPr>
-      </w:pPr>
-      <w:r>
-        <w:rPr>
-          <w:lang w:val="uk-UA"/>
-        </w:rPr>
-        <w:t xml:space="preserve">Узагальнена інформація про </w:t>
-      </w:r>
-      <w:r>
-        <w:rPr>
-          <w:i/>
-          <w:iCs/>
-          <w:lang w:val="uk-UA"/>
-        </w:rPr>
-        <w:t>ресурси</w:t>
-      </w:r>
-      <w:r>
-        <w:rPr>
-          <w:lang w:val="uk-UA"/>
-        </w:rPr>
-        <w:t xml:space="preserve"> цієї взаємодії викладено в </w:t>
-      </w:r>
-      <w:r>
-        <w:rPr>
-          <w:lang w:val="uk-UA"/>
-        </w:rPr>
-        <w:fldChar w:fldCharType="begin"/>
-      </w:r>
-      <w:r>
-        <w:rPr>
-          <w:lang w:val="uk-UA"/>
-        </w:rPr>
-        <w:instrText xml:space="preserve"> REF _Ref25695738 \r \h </w:instrText>
-      </w:r>
-      <w:r>
-        <w:rPr>
-          <w:lang w:val="uk-UA"/>
-        </w:rPr>
-      </w:r>
-      <w:r>
-        <w:rPr>
-          <w:lang w:val="uk-UA"/>
-        </w:rPr>
-        <w:fldChar w:fldCharType="separate"/>
-      </w:r>
-      <w:r>
-        <w:rPr>
-          <w:lang w:val="uk-UA"/>
-        </w:rPr>
-        <w:t>2.1.1</w:t>
-      </w:r>
-      <w:r>
-        <w:rPr>
-          <w:lang w:val="uk-UA"/>
-        </w:rPr>
-        <w:fldChar w:fldCharType="end"/>
-      </w:r>
-      <w:r>
-        <w:rPr>
-          <w:lang w:val="uk-UA"/>
-        </w:rPr>
-        <w:t xml:space="preserve">. </w:t>
-      </w:r>
-    </w:p>
-    <w:p>
-      <w:pPr>
-        <w:rPr>
-          <w:rStyle w:val="Hyperlink"/>
-          <w:lang w:val="uk-UA"/>
-        </w:rPr>
-      </w:pPr>
-      <w:r>
-        <w:rPr>
-          <w:lang w:val="uk-UA"/>
-        </w:rPr>
-        <w:t xml:space="preserve">Детальна специфікація інтерфейсу була створена у форматі </w:t>
-      </w:r>
-      <w:proofErr w:type="spellStart"/>
-      <w:r>
-        <w:t>OpenAPI</w:t>
-      </w:r>
-      <w:proofErr w:type="spellEnd"/>
-      <w:r>
-        <w:rPr>
-          <w:lang w:val="uk-UA"/>
-        </w:rPr>
-        <w:t xml:space="preserve"> </w:t>
-      </w:r>
-      <w:r>
         <w:t>Specification</w:t>
       </w:r>
       <w:r>
@@ -3566,11 +3453,9 @@
         </w:rPr>
         <w:t xml:space="preserve">а файл документації згенеровано за допомогою утиліти </w:t>
       </w:r>
-      <w:proofErr w:type="spellStart"/>
       <w:r>
         <w:t>SwaggerUI</w:t>
       </w:r>
-      <w:proofErr w:type="spellEnd"/>
       <w:r>
         <w:rPr>
           <w:lang w:val="uk-UA"/>
@@ -3622,14 +3507,68 @@
       <w:pPr>
         <w:pStyle w:val="Heading2"/>
       </w:pPr>
-      <w:bookmarkStart w:id="23" w:name="_Toc26617308"/>
+      <w:bookmarkStart w:id="31" w:name="_Toc26617308"/>
       <w:r>
         <w:t>Функціональні</w:t>
       </w:r>
       <w:r>
         <w:t xml:space="preserve"> вимоги</w:t>
       </w:r>
-      <w:bookmarkEnd w:id="23"/>
+      <w:bookmarkEnd w:id="31"/>
+    </w:p>
+    <w:p>
+      <w:pPr>
+        <w:rPr>
+          <w:lang w:val="uk-UA"/>
+        </w:rPr>
+      </w:pPr>
+      <w:r>
+        <w:rPr>
+          <w:lang w:val="uk-UA"/>
+        </w:rPr>
+        <w:t xml:space="preserve">Більш загальний огляд функціональних можливостей наведений у пункті </w:t>
+      </w:r>
+      <w:r>
+        <w:rPr>
+          <w:lang w:val="uk-UA"/>
+        </w:rPr>
+        <w:fldChar w:fldCharType="begin"/>
+      </w:r>
+      <w:r>
+        <w:rPr>
+          <w:lang w:val="uk-UA"/>
+        </w:rPr>
+        <w:instrText xml:space="preserve"> REF _Ref26621981 \r \h </w:instrText>
+      </w:r>
+      <w:r>
+        <w:rPr>
+          <w:lang w:val="uk-UA"/>
+        </w:rPr>
+      </w:r>
+      <w:r>
+        <w:rPr>
+          <w:lang w:val="uk-UA"/>
+        </w:rPr>
+        <w:fldChar w:fldCharType="separate"/>
+      </w:r>
+      <w:r>
+        <w:rPr>
+          <w:lang w:val="uk-UA"/>
+        </w:rPr>
+        <w:t>2.2</w:t>
+      </w:r>
+      <w:r>
+        <w:rPr>
+          <w:lang w:val="uk-UA"/>
+        </w:rPr>
+        <w:fldChar w:fldCharType="end"/>
+      </w:r>
+      <w:r>
+        <w:rPr>
+          <w:lang w:val="uk-UA"/>
+        </w:rPr>
+        <w:t>.</w:t>
+      </w:r>
     </w:p>
     <w:p>
       <w:pPr>
@@ -3644,6 +3583,1771 @@
         <w:t>(</w:t>
       </w:r>
       <w:r>
+        <w:t>ToDo</w:t>
+      </w:r>
+      <w:r>
+        <w:rPr>
+          <w:lang w:val="uk-UA"/>
+        </w:rPr>
+        <w:t xml:space="preserve">: </w:t>
+      </w:r>
+      <w:r>
+        <w:rPr>
+          <w:lang w:val="uk-UA"/>
+        </w:rPr>
+        <w:t xml:space="preserve">Переформуй нижчезазначену діаграму таким чином, щоб кожній юсторії відповідав </w:t>
+      </w:r>
+      <w:r>
+        <w:t>use</w:t>
+      </w:r>
+      <w:r>
+        <w:rPr>
+          <w:lang w:val="uk-UA"/>
+        </w:rPr>
+        <w:t>-</w:t>
+      </w:r>
+      <w:r>
+        <w:t>case</w:t>
+      </w:r>
+      <w:r>
+        <w:rPr>
+          <w:lang w:val="uk-UA"/>
+        </w:rPr>
+        <w:t xml:space="preserve">, </w:t>
+      </w:r>
+      <w:r>
+        <w:rPr>
+          <w:lang w:val="uk-UA"/>
+        </w:rPr>
+        <w:t>який вже потім міг розпадатися на компоненти</w:t>
+      </w:r>
+      <w:r>
+        <w:rPr>
+          <w:lang w:val="uk-UA"/>
+        </w:rPr>
+        <w:t>)</w:t>
+      </w:r>
+    </w:p>
+    <w:p>
+      <w:pPr>
+        <w:rPr>
+          <w:lang w:val="uk-UA"/>
+        </w:rPr>
+      </w:pPr>
+      <w:r>
+        <w:rPr>
+          <w:noProof/>
+        </w:rPr>
+        <w:drawing>
+          <wp:inline distT="0" distB="0" distL="0" distR="0" wp14:anchorId="6D59A5C1" wp14:editId="6946E133">
+            <wp:extent cx="6332855" cy="3837940"/>
+            <wp:effectExtent l="0" t="0" r="0" b="0"/>
+            <wp:docPr id="7" name="Picture 7"/>
+            <wp:cNvGraphicFramePr>
+              <a:graphicFrameLocks xmlns:a="http://schemas.openxmlformats.org/drawingml/2006/main" noChangeAspect="1"/>
+            </wp:cNvGraphicFramePr>
+            <a:graphic xmlns:a="http://schemas.openxmlformats.org/drawingml/2006/main">
+              <a:graphicData uri="http://schemas.openxmlformats.org/drawingml/2006/picture">
+                <pic:pic xmlns:pic="http://schemas.openxmlformats.org/drawingml/2006/picture">
+                  <pic:nvPicPr>
+                    <pic:cNvPr id="0" name="Picture 1"/>
+                    <pic:cNvPicPr>
+                      <a:picLocks noChangeAspect="1" noChangeArrowheads="1"/>
+                    </pic:cNvPicPr>
+                  </pic:nvPicPr>
+                  <pic:blipFill>
+                    <a:blip r:embed="rId10">
+                      <a:extLst>
+                        <a:ext uri="{28A0092B-C50C-407E-A947-70E740481C1C}">
+                          <a14:useLocalDpi xmlns:a14="http://schemas.microsoft.com/office/drawing/2010/main" val="0"/>
+                        </a:ext>
+                      </a:extLst>
+                    </a:blip>
+                    <a:srcRect/>
+                    <a:stretch>
+                      <a:fillRect/>
+                    </a:stretch>
+                  </pic:blipFill>
+                  <pic:spPr bwMode="auto">
+                    <a:xfrm>
+                      <a:off x="0" y="0"/>
+                      <a:ext cx="6332855" cy="3837940"/>
+                    </a:xfrm>
+                    <a:prstGeom prst="rect">
+                      <a:avLst/>
+                    </a:prstGeom>
+                    <a:noFill/>
+                    <a:ln>
+                      <a:noFill/>
+                    </a:ln>
+                  </pic:spPr>
+                </pic:pic>
+              </a:graphicData>
+            </a:graphic>
+          </wp:inline>
+        </w:drawing>
+      </w:r>
+    </w:p>
+    <w:p>
+      <w:pPr>
+        <w:jc w:val="center"/>
+        <w:rPr>
+          <w:i/>
+          <w:iCs/>
+          <w:lang w:val="uk-UA"/>
+        </w:rPr>
+      </w:pPr>
+      <w:r>
+        <w:rPr>
+          <w:i/>
+          <w:iCs/>
+          <w:lang w:val="uk-UA"/>
+        </w:rPr>
+        <w:t xml:space="preserve">Рис. 3.2а – Загальна </w:t>
+      </w:r>
+      <w:r>
+        <w:rPr>
+          <w:i/>
+          <w:iCs/>
+        </w:rPr>
+        <w:t>Use</w:t>
+      </w:r>
+      <w:r>
+        <w:rPr>
+          <w:i/>
+          <w:iCs/>
+          <w:lang w:val="ru-RU"/>
+        </w:rPr>
+        <w:t xml:space="preserve"> </w:t>
+      </w:r>
+      <w:r>
+        <w:rPr>
+          <w:i/>
+          <w:iCs/>
+        </w:rPr>
+        <w:t>Case</w:t>
+      </w:r>
+      <w:r>
+        <w:rPr>
+          <w:i/>
+          <w:iCs/>
+          <w:lang w:val="ru-RU"/>
+        </w:rPr>
+        <w:t xml:space="preserve"> </w:t>
+      </w:r>
+      <w:r>
+        <w:rPr>
+          <w:i/>
+          <w:iCs/>
+          <w:lang w:val="uk-UA"/>
+        </w:rPr>
+        <w:t>діаграма учасників</w:t>
+      </w:r>
+    </w:p>
+    <w:p>
+      <w:pPr>
+        <w:rPr>
+          <w:lang w:val="uk-UA"/>
+        </w:rPr>
+      </w:pPr>
+      <w:r>
+        <w:rPr>
+          <w:lang w:val="uk-UA"/>
+        </w:rPr>
+        <w:t xml:space="preserve">Декомпозиція </w:t>
+      </w:r>
+      <w:r>
+        <w:t>user</w:t>
+      </w:r>
+      <w:r>
+        <w:rPr>
+          <w:lang w:val="uk-UA"/>
+        </w:rPr>
+        <w:t>-</w:t>
+      </w:r>
+      <w:r>
+        <w:t>story</w:t>
+      </w:r>
+      <w:r>
+        <w:rPr>
+          <w:lang w:val="uk-UA"/>
+        </w:rPr>
+        <w:t xml:space="preserve"> </w:t>
+      </w:r>
+      <w:r>
+        <w:rPr>
+          <w:lang w:val="uk-UA"/>
+        </w:rPr>
+        <w:t xml:space="preserve">з пункту </w:t>
+      </w:r>
+      <w:r>
+        <w:rPr>
+          <w:lang w:val="uk-UA"/>
+        </w:rPr>
+        <w:fldChar w:fldCharType="begin"/>
+      </w:r>
+      <w:r>
+        <w:rPr>
+          <w:lang w:val="uk-UA"/>
+        </w:rPr>
+        <w:instrText xml:space="preserve"> REF _Ref26622353 \r \h </w:instrText>
+      </w:r>
+      <w:r>
+        <w:rPr>
+          <w:lang w:val="uk-UA"/>
+        </w:rPr>
+      </w:r>
+      <w:r>
+        <w:rPr>
+          <w:lang w:val="uk-UA"/>
+        </w:rPr>
+        <w:fldChar w:fldCharType="separate"/>
+      </w:r>
+      <w:r>
+        <w:rPr>
+          <w:lang w:val="uk-UA"/>
+        </w:rPr>
+        <w:t>2.2</w:t>
+      </w:r>
+      <w:r>
+        <w:rPr>
+          <w:lang w:val="uk-UA"/>
+        </w:rPr>
+        <w:fldChar w:fldCharType="end"/>
+      </w:r>
+      <w:r>
+        <w:rPr>
+          <w:lang w:val="uk-UA"/>
+        </w:rPr>
+        <w:t>:</w:t>
+      </w:r>
+    </w:p>
+    <w:p>
+      <w:r>
+        <w:rPr>
+          <w:lang w:val="uk-UA"/>
+        </w:rPr>
+        <w:fldChar w:fldCharType="begin"/>
+      </w:r>
+      <w:r>
+        <w:rPr>
+          <w:lang w:val="uk-UA"/>
+        </w:rPr>
+        <w:instrText xml:space="preserve"> REF _Ref26622392 \w \h </w:instrText>
+      </w:r>
+      <w:r>
+        <w:rPr>
+          <w:lang w:val="uk-UA"/>
+        </w:rPr>
+      </w:r>
+      <w:r>
+        <w:rPr>
+          <w:lang w:val="uk-UA"/>
+        </w:rPr>
+        <w:fldChar w:fldCharType="separate"/>
+      </w:r>
+      <w:r>
+        <w:rPr>
+          <w:lang w:val="uk-UA"/>
+        </w:rPr>
+        <w:t>1)</w:t>
+      </w:r>
+      <w:r>
+        <w:rPr>
+          <w:lang w:val="uk-UA"/>
+        </w:rPr>
+        <w:fldChar w:fldCharType="end"/>
+      </w:r>
+      <w:r>
+        <w:rPr>
+          <w:lang w:val="uk-UA"/>
+        </w:rPr>
+        <w:t xml:space="preserve"> </w:t>
+      </w:r>
+      <w:r>
+        <w:t xml:space="preserve">Use-case </w:t>
+      </w:r>
+      <w:r>
+        <w:rPr>
+          <w:b/>
+          <w:bCs/>
+        </w:rPr>
+        <w:t>Register</w:t>
+      </w:r>
+      <w:r>
+        <w:rPr>
+          <w:b/>
+          <w:bCs/>
+        </w:rPr>
+        <w:t xml:space="preserve"> </w:t>
+      </w:r>
+      <w:r>
+        <w:t>(TBD: describe and implement this feature in the next iteration)</w:t>
+      </w:r>
+    </w:p>
+    <w:p>
+      <w:r>
+        <w:fldChar w:fldCharType="begin"/>
+      </w:r>
+      <w:r>
+        <w:instrText xml:space="preserve"> REF _Ref26622470 \w \h </w:instrText>
+      </w:r>
+      <w:r>
+        <w:fldChar w:fldCharType="separate"/>
+      </w:r>
+      <w:r>
+        <w:t>2)</w:t>
+      </w:r>
+      <w:r>
+        <w:fldChar w:fldCharType="end"/>
+      </w:r>
+      <w:r>
+        <w:t xml:space="preserve"> Use-case </w:t>
+      </w:r>
+      <w:r>
+        <w:rPr>
+          <w:b/>
+          <w:bCs/>
+        </w:rPr>
+        <w:t>Edit own profile</w:t>
+      </w:r>
+    </w:p>
+    <w:p>
+      <w:pPr>
+        <w:pStyle w:val="ListParagraph"/>
+        <w:numPr>
+          <w:ilvl w:val="0"/>
+          <w:numId w:val="31"/>
+        </w:numPr>
+      </w:pPr>
+      <w:r>
+        <w:lastRenderedPageBreak/>
+        <w:t xml:space="preserve">Use-case </w:t>
+      </w:r>
+      <w:r>
+        <w:rPr>
+          <w:b/>
+          <w:bCs/>
+        </w:rPr>
+        <w:t>Edit personal info</w:t>
+      </w:r>
+    </w:p>
+    <w:p>
+      <w:pPr>
+        <w:jc w:val="center"/>
+        <w:rPr>
+          <w:i/>
+          <w:iCs/>
+        </w:rPr>
+      </w:pPr>
+      <w:r>
+        <w:rPr>
+          <w:noProof/>
+        </w:rPr>
+        <w:drawing>
+          <wp:inline distT="0" distB="0" distL="0" distR="0" wp14:anchorId="6A0B64CD" wp14:editId="54A48426">
+            <wp:extent cx="6332855" cy="4381500"/>
+            <wp:effectExtent l="0" t="0" r="0" b="0"/>
+            <wp:docPr id="8" name="Picture 8"/>
+            <wp:cNvGraphicFramePr>
+              <a:graphicFrameLocks xmlns:a="http://schemas.openxmlformats.org/drawingml/2006/main" noChangeAspect="1"/>
+            </wp:cNvGraphicFramePr>
+            <a:graphic xmlns:a="http://schemas.openxmlformats.org/drawingml/2006/main">
+              <a:graphicData uri="http://schemas.openxmlformats.org/drawingml/2006/picture">
+                <pic:pic xmlns:pic="http://schemas.openxmlformats.org/drawingml/2006/picture">
+                  <pic:nvPicPr>
+                    <pic:cNvPr id="0" name="Picture 3"/>
+                    <pic:cNvPicPr>
+                      <a:picLocks noChangeAspect="1" noChangeArrowheads="1"/>
+                    </pic:cNvPicPr>
+                  </pic:nvPicPr>
+                  <pic:blipFill>
+                    <a:blip r:embed="rId11">
+                      <a:extLst>
+                        <a:ext uri="{28A0092B-C50C-407E-A947-70E740481C1C}">
+                          <a14:useLocalDpi xmlns:a14="http://schemas.microsoft.com/office/drawing/2010/main" val="0"/>
+                        </a:ext>
+                      </a:extLst>
+                    </a:blip>
+                    <a:srcRect/>
+                    <a:stretch>
+                      <a:fillRect/>
+                    </a:stretch>
+                  </pic:blipFill>
+                  <pic:spPr bwMode="auto">
+                    <a:xfrm>
+                      <a:off x="0" y="0"/>
+                      <a:ext cx="6332855" cy="4381500"/>
+                    </a:xfrm>
+                    <a:prstGeom prst="rect">
+                      <a:avLst/>
+                    </a:prstGeom>
+                    <a:noFill/>
+                    <a:ln>
+                      <a:noFill/>
+                    </a:ln>
+                  </pic:spPr>
+                </pic:pic>
+              </a:graphicData>
+            </a:graphic>
+          </wp:inline>
+        </w:drawing>
+      </w:r>
+    </w:p>
+    <w:p>
+      <w:pPr>
+        <w:jc w:val="center"/>
+        <w:rPr>
+          <w:i/>
+          <w:iCs/>
+          <w:lang w:val="uk-UA"/>
+        </w:rPr>
+      </w:pPr>
+      <w:r>
+        <w:rPr>
+          <w:i/>
+          <w:iCs/>
+          <w:lang w:val="uk-UA"/>
+        </w:rPr>
+        <w:t>Рис. 3.2б</w:t>
+      </w:r>
+    </w:p>
+    <w:p>
+      <w:r>
+        <w:fldChar w:fldCharType="begin"/>
+      </w:r>
+      <w:r>
+        <w:instrText xml:space="preserve"> REF _Ref26622661 \w \h </w:instrText>
+      </w:r>
+      <w:r>
+        <w:fldChar w:fldCharType="separate"/>
+      </w:r>
+      <w:r>
+        <w:t>3)</w:t>
+      </w:r>
+      <w:r>
+        <w:fldChar w:fldCharType="end"/>
+      </w:r>
+      <w:r>
+        <w:t xml:space="preserve"> </w:t>
+      </w:r>
+      <w:r>
+        <w:t>(TBD: describe and implement this feature in the next iteration)</w:t>
+      </w:r>
+    </w:p>
+    <w:p>
+      <w:pPr>
+        <w:pStyle w:val="ListParagraph"/>
+        <w:numPr>
+          <w:ilvl w:val="0"/>
+          <w:numId w:val="32"/>
+        </w:numPr>
+      </w:pPr>
+      <w:r>
+        <w:t xml:space="preserve">Use-case </w:t>
+      </w:r>
+      <w:r>
+        <w:rPr>
+          <w:b/>
+          <w:bCs/>
+        </w:rPr>
+        <w:t>Edit projects</w:t>
+      </w:r>
+    </w:p>
+    <w:p>
+      <w:pPr>
+        <w:pStyle w:val="ListParagraph"/>
+        <w:numPr>
+          <w:ilvl w:val="0"/>
+          <w:numId w:val="32"/>
+        </w:numPr>
+      </w:pPr>
+      <w:r>
+        <w:t xml:space="preserve">Use-case </w:t>
+      </w:r>
+      <w:r>
+        <w:rPr>
+          <w:b/>
+          <w:bCs/>
+        </w:rPr>
+        <w:t>Add projects</w:t>
+      </w:r>
+    </w:p>
+    <w:p>
+      <w:pPr>
+        <w:pStyle w:val="ListParagraph"/>
+        <w:numPr>
+          <w:ilvl w:val="0"/>
+          <w:numId w:val="32"/>
+        </w:numPr>
+      </w:pPr>
+      <w:r>
+        <w:t xml:space="preserve">Use-case </w:t>
+      </w:r>
+      <w:r>
+        <w:rPr>
+          <w:b/>
+          <w:bCs/>
+        </w:rPr>
+        <w:t>Delete projects</w:t>
+      </w:r>
+    </w:p>
+    <w:p>
+      <w:r>
+        <w:fldChar w:fldCharType="begin"/>
+      </w:r>
+      <w:r>
+        <w:instrText xml:space="preserve"> REF _Ref26622750 \w \h </w:instrText>
+      </w:r>
+      <w:r>
+        <w:fldChar w:fldCharType="separate"/>
+      </w:r>
+      <w:r>
+        <w:t>4)</w:t>
+      </w:r>
+      <w:r>
+        <w:fldChar w:fldCharType="end"/>
+      </w:r>
+    </w:p>
+    <w:p>
+      <w:pPr>
+        <w:pStyle w:val="ListParagraph"/>
+        <w:numPr>
+          <w:ilvl w:val="0"/>
+          <w:numId w:val="33"/>
+        </w:numPr>
+      </w:pPr>
+      <w:bookmarkStart w:id="32" w:name="_Ref26638869"/>
+      <w:r>
+        <w:t xml:space="preserve">Use-case </w:t>
+      </w:r>
+      <w:r>
+        <w:rPr>
+          <w:b/>
+          <w:bCs/>
+        </w:rPr>
+        <w:t>View edu institution and years</w:t>
+      </w:r>
+      <w:bookmarkEnd w:id="32"/>
+    </w:p>
+    <w:p>
+      <w:pPr>
+        <w:jc w:val="center"/>
+        <w:rPr>
+          <w:i/>
+          <w:iCs/>
+        </w:rPr>
+      </w:pPr>
+      <w:r>
+        <w:rPr>
+          <w:noProof/>
+        </w:rPr>
+        <w:lastRenderedPageBreak/>
+        <w:drawing>
+          <wp:inline distT="0" distB="0" distL="0" distR="0" wp14:anchorId="6C94D648" wp14:editId="45E3E17A">
+            <wp:extent cx="6332855" cy="3133725"/>
+            <wp:effectExtent l="0" t="0" r="0" b="9525"/>
+            <wp:docPr id="12" name="Picture 12"/>
+            <wp:cNvGraphicFramePr>
+              <a:graphicFrameLocks xmlns:a="http://schemas.openxmlformats.org/drawingml/2006/main" noChangeAspect="1"/>
+            </wp:cNvGraphicFramePr>
+            <a:graphic xmlns:a="http://schemas.openxmlformats.org/drawingml/2006/main">
+              <a:graphicData uri="http://schemas.openxmlformats.org/drawingml/2006/picture">
+                <pic:pic xmlns:pic="http://schemas.openxmlformats.org/drawingml/2006/picture">
+                  <pic:nvPicPr>
+                    <pic:cNvPr id="0" name="Picture 5"/>
+                    <pic:cNvPicPr>
+                      <a:picLocks noChangeAspect="1" noChangeArrowheads="1"/>
+                    </pic:cNvPicPr>
+                  </pic:nvPicPr>
+                  <pic:blipFill>
+                    <a:blip r:embed="rId12">
+                      <a:extLst>
+                        <a:ext uri="{28A0092B-C50C-407E-A947-70E740481C1C}">
+                          <a14:useLocalDpi xmlns:a14="http://schemas.microsoft.com/office/drawing/2010/main" val="0"/>
+                        </a:ext>
+                      </a:extLst>
+                    </a:blip>
+                    <a:srcRect/>
+                    <a:stretch>
+                      <a:fillRect/>
+                    </a:stretch>
+                  </pic:blipFill>
+                  <pic:spPr bwMode="auto">
+                    <a:xfrm>
+                      <a:off x="0" y="0"/>
+                      <a:ext cx="6332855" cy="3133725"/>
+                    </a:xfrm>
+                    <a:prstGeom prst="rect">
+                      <a:avLst/>
+                    </a:prstGeom>
+                    <a:noFill/>
+                    <a:ln>
+                      <a:noFill/>
+                    </a:ln>
+                  </pic:spPr>
+                </pic:pic>
+              </a:graphicData>
+            </a:graphic>
+          </wp:inline>
+        </w:drawing>
+      </w:r>
+    </w:p>
+    <w:p>
+      <w:pPr>
+        <w:jc w:val="center"/>
+        <w:rPr>
+          <w:i/>
+          <w:iCs/>
+          <w:lang w:val="uk-UA"/>
+        </w:rPr>
+      </w:pPr>
+      <w:r>
+        <w:rPr>
+          <w:i/>
+          <w:iCs/>
+          <w:lang w:val="uk-UA"/>
+        </w:rPr>
+        <w:t>Рис. 3.2в – Перегляд даних про освіту (</w:t>
+      </w:r>
+      <w:r>
+        <w:rPr>
+          <w:i/>
+          <w:iCs/>
+        </w:rPr>
+        <w:t>use</w:t>
+      </w:r>
+      <w:r>
+        <w:rPr>
+          <w:i/>
+          <w:iCs/>
+          <w:lang w:val="ru-RU"/>
+        </w:rPr>
+        <w:t xml:space="preserve"> </w:t>
+      </w:r>
+      <w:r>
+        <w:rPr>
+          <w:i/>
+          <w:iCs/>
+        </w:rPr>
+        <w:t>case</w:t>
+      </w:r>
+      <w:r>
+        <w:rPr>
+          <w:i/>
+          <w:iCs/>
+          <w:lang w:val="uk-UA"/>
+        </w:rPr>
+        <w:t>)</w:t>
+      </w:r>
+    </w:p>
+    <w:p>
+      <w:pPr>
+        <w:pStyle w:val="ListParagraph"/>
+        <w:numPr>
+          <w:ilvl w:val="0"/>
+          <w:numId w:val="33"/>
+        </w:numPr>
+      </w:pPr>
+      <w:r>
+        <w:t xml:space="preserve">Use-case </w:t>
+      </w:r>
+      <w:r>
+        <w:rPr>
+          <w:b/>
+          <w:bCs/>
+        </w:rPr>
+        <w:t>View personal info</w:t>
+      </w:r>
+    </w:p>
+    <w:p>
+      <w:pPr>
+        <w:jc w:val="center"/>
+        <w:rPr>
+          <w:i/>
+          <w:iCs/>
+        </w:rPr>
+      </w:pPr>
+      <w:r>
+        <w:rPr>
+          <w:noProof/>
+        </w:rPr>
+        <w:drawing>
+          <wp:inline distT="0" distB="0" distL="0" distR="0" wp14:anchorId="2AE18BEF" wp14:editId="62AE3A9A">
+            <wp:extent cx="5562600" cy="3276600"/>
+            <wp:effectExtent l="0" t="0" r="0" b="0"/>
+            <wp:docPr id="13" name="Picture 13"/>
+            <wp:cNvGraphicFramePr>
+              <a:graphicFrameLocks xmlns:a="http://schemas.openxmlformats.org/drawingml/2006/main" noChangeAspect="1"/>
+            </wp:cNvGraphicFramePr>
+            <a:graphic xmlns:a="http://schemas.openxmlformats.org/drawingml/2006/main">
+              <a:graphicData uri="http://schemas.openxmlformats.org/drawingml/2006/picture">
+                <pic:pic xmlns:pic="http://schemas.openxmlformats.org/drawingml/2006/picture">
+                  <pic:nvPicPr>
+                    <pic:cNvPr id="0" name="Picture 7"/>
+                    <pic:cNvPicPr>
+                      <a:picLocks noChangeAspect="1" noChangeArrowheads="1"/>
+                    </pic:cNvPicPr>
+                  </pic:nvPicPr>
+                  <pic:blipFill>
+                    <a:blip r:embed="rId13">
+                      <a:extLst>
+                        <a:ext uri="{28A0092B-C50C-407E-A947-70E740481C1C}">
+                          <a14:useLocalDpi xmlns:a14="http://schemas.microsoft.com/office/drawing/2010/main" val="0"/>
+                        </a:ext>
+                      </a:extLst>
+                    </a:blip>
+                    <a:srcRect/>
+                    <a:stretch>
+                      <a:fillRect/>
+                    </a:stretch>
+                  </pic:blipFill>
+                  <pic:spPr bwMode="auto">
+                    <a:xfrm>
+                      <a:off x="0" y="0"/>
+                      <a:ext cx="5562600" cy="3276600"/>
+                    </a:xfrm>
+                    <a:prstGeom prst="rect">
+                      <a:avLst/>
+                    </a:prstGeom>
+                    <a:noFill/>
+                    <a:ln>
+                      <a:noFill/>
+                    </a:ln>
+                  </pic:spPr>
+                </pic:pic>
+              </a:graphicData>
+            </a:graphic>
+          </wp:inline>
+        </w:drawing>
+      </w:r>
+    </w:p>
+    <w:p>
+      <w:pPr>
+        <w:jc w:val="center"/>
+        <w:rPr>
+          <w:i/>
+          <w:iCs/>
+          <w:lang w:val="uk-UA"/>
+        </w:rPr>
+      </w:pPr>
+      <w:r>
+        <w:rPr>
+          <w:i/>
+          <w:iCs/>
+          <w:lang w:val="uk-UA"/>
+        </w:rPr>
+        <w:t>Рис. 3.2г</w:t>
+      </w:r>
+    </w:p>
+    <w:p>
+      <w:pPr>
+        <w:rPr>
+          <w:b/>
+          <w:bCs/>
+          <w:lang w:val="uk-UA"/>
+        </w:rPr>
+      </w:pPr>
+      <w:r>
+        <w:fldChar w:fldCharType="begin"/>
+      </w:r>
+      <w:r>
+        <w:instrText xml:space="preserve"> REF _Ref26622947 \w \h </w:instrText>
+      </w:r>
+      <w:r>
+        <w:fldChar w:fldCharType="separate"/>
+      </w:r>
+      <w:r>
+        <w:t>5)</w:t>
+      </w:r>
+      <w:r>
+        <w:fldChar w:fldCharType="end"/>
+      </w:r>
+      <w:r>
+        <w:t xml:space="preserve"> Use-case </w:t>
+      </w:r>
+      <w:r>
+        <w:rPr>
+          <w:b/>
+          <w:bCs/>
+        </w:rPr>
+        <w:t>View projects</w:t>
+      </w:r>
+      <w:r>
+        <w:rPr>
+          <w:b/>
+          <w:bCs/>
+          <w:lang w:val="uk-UA"/>
+        </w:rPr>
+        <w:t xml:space="preserve"> </w:t>
+      </w:r>
+      <w:r>
+        <w:t>(TBD: describe and implement this feature in the next iteration)</w:t>
+      </w:r>
+    </w:p>
+    <w:p>
+      <w:pPr>
+        <w:rPr>
+          <w:lang w:val="uk-UA"/>
+        </w:rPr>
+      </w:pPr>
+      <w:r>
+        <w:rPr>
+          <w:lang w:val="uk-UA"/>
+        </w:rPr>
+        <w:t xml:space="preserve">Додаткові </w:t>
+      </w:r>
+      <w:r>
+        <w:t>use</w:t>
+      </w:r>
+      <w:r>
+        <w:t>-</w:t>
+      </w:r>
+      <w:r>
+        <w:t>cases</w:t>
+      </w:r>
+      <w:r>
+        <w:t xml:space="preserve">, </w:t>
+      </w:r>
+      <w:r>
+        <w:rPr>
+          <w:lang w:val="uk-UA"/>
+        </w:rPr>
+        <w:t xml:space="preserve">що не описані в рамках </w:t>
+      </w:r>
+      <w:r>
+        <w:t>user</w:t>
+      </w:r>
+      <w:r>
+        <w:t>-</w:t>
+      </w:r>
+      <w:r>
+        <w:t xml:space="preserve">stories </w:t>
+      </w:r>
+      <w:r>
+        <w:rPr>
+          <w:lang w:val="uk-UA"/>
+        </w:rPr>
+        <w:t xml:space="preserve">з пункту </w:t>
+      </w:r>
+      <w:r>
+        <w:rPr>
+          <w:lang w:val="uk-UA"/>
+        </w:rPr>
+        <w:fldChar w:fldCharType="begin"/>
+      </w:r>
+      <w:r>
+        <w:rPr>
+          <w:lang w:val="uk-UA"/>
+        </w:rPr>
+        <w:instrText xml:space="preserve"> REF _Ref26623231 \w \h </w:instrText>
+      </w:r>
+      <w:r>
+        <w:rPr>
+          <w:lang w:val="uk-UA"/>
+        </w:rPr>
+      </w:r>
+      <w:r>
+        <w:rPr>
+          <w:lang w:val="uk-UA"/>
+        </w:rPr>
+        <w:fldChar w:fldCharType="separate"/>
+      </w:r>
+      <w:r>
+        <w:rPr>
+          <w:lang w:val="uk-UA"/>
+        </w:rPr>
+        <w:t>2.2</w:t>
+      </w:r>
+      <w:r>
+        <w:rPr>
+          <w:lang w:val="uk-UA"/>
+        </w:rPr>
+        <w:fldChar w:fldCharType="end"/>
+      </w:r>
+      <w:r>
+        <w:rPr>
+          <w:lang w:val="uk-UA"/>
+        </w:rPr>
+        <w:t>:</w:t>
+      </w:r>
+    </w:p>
+    <w:p>
+      <w:pPr>
+        <w:rPr>
+          <w:b/>
+          <w:bCs/>
+        </w:rPr>
+      </w:pPr>
+      <w:r>
+        <w:rPr>
+          <w:lang w:val="uk-UA"/>
+        </w:rPr>
+        <w:t xml:space="preserve">6) </w:t>
+      </w:r>
+      <w:r>
+        <w:t xml:space="preserve">Use-case </w:t>
+      </w:r>
+      <w:r>
+        <w:rPr>
+          <w:b/>
+          <w:bCs/>
+        </w:rPr>
+        <w:t>Log In</w:t>
+      </w:r>
+    </w:p>
+    <w:p>
+      <w:pPr>
+        <w:jc w:val="center"/>
+        <w:rPr>
+          <w:i/>
+          <w:iCs/>
+        </w:rPr>
+      </w:pPr>
+      <w:r>
+        <w:rPr>
+          <w:noProof/>
+        </w:rPr>
+        <w:lastRenderedPageBreak/>
+        <w:drawing>
+          <wp:inline distT="0" distB="0" distL="0" distR="0" wp14:anchorId="642B1E8F" wp14:editId="24FC87ED">
+            <wp:extent cx="6332855" cy="3394075"/>
+            <wp:effectExtent l="0" t="0" r="0" b="0"/>
+            <wp:docPr id="14" name="Picture 14"/>
+            <wp:cNvGraphicFramePr>
+              <a:graphicFrameLocks xmlns:a="http://schemas.openxmlformats.org/drawingml/2006/main" noChangeAspect="1"/>
+            </wp:cNvGraphicFramePr>
+            <a:graphic xmlns:a="http://schemas.openxmlformats.org/drawingml/2006/main">
+              <a:graphicData uri="http://schemas.openxmlformats.org/drawingml/2006/picture">
+                <pic:pic xmlns:pic="http://schemas.openxmlformats.org/drawingml/2006/picture">
+                  <pic:nvPicPr>
+                    <pic:cNvPr id="0" name="Picture 9"/>
+                    <pic:cNvPicPr>
+                      <a:picLocks noChangeAspect="1" noChangeArrowheads="1"/>
+                    </pic:cNvPicPr>
+                  </pic:nvPicPr>
+                  <pic:blipFill>
+                    <a:blip r:embed="rId14">
+                      <a:extLst>
+                        <a:ext uri="{28A0092B-C50C-407E-A947-70E740481C1C}">
+                          <a14:useLocalDpi xmlns:a14="http://schemas.microsoft.com/office/drawing/2010/main" val="0"/>
+                        </a:ext>
+                      </a:extLst>
+                    </a:blip>
+                    <a:srcRect/>
+                    <a:stretch>
+                      <a:fillRect/>
+                    </a:stretch>
+                  </pic:blipFill>
+                  <pic:spPr bwMode="auto">
+                    <a:xfrm>
+                      <a:off x="0" y="0"/>
+                      <a:ext cx="6332855" cy="3394075"/>
+                    </a:xfrm>
+                    <a:prstGeom prst="rect">
+                      <a:avLst/>
+                    </a:prstGeom>
+                    <a:noFill/>
+                    <a:ln>
+                      <a:noFill/>
+                    </a:ln>
+                  </pic:spPr>
+                </pic:pic>
+              </a:graphicData>
+            </a:graphic>
+          </wp:inline>
+        </w:drawing>
+      </w:r>
+    </w:p>
+    <w:p>
+      <w:pPr>
+        <w:jc w:val="center"/>
+        <w:rPr>
+          <w:i/>
+          <w:iCs/>
+          <w:lang w:val="uk-UA"/>
+        </w:rPr>
+      </w:pPr>
+      <w:r>
+        <w:rPr>
+          <w:i/>
+          <w:iCs/>
+          <w:lang w:val="uk-UA"/>
+        </w:rPr>
+        <w:t>Рис. 3.2д</w:t>
+      </w:r>
+    </w:p>
+    <w:p>
+      <w:pPr>
+        <w:rPr>
+          <w:b/>
+          <w:bCs/>
+        </w:rPr>
+      </w:pPr>
+      <w:r>
+        <w:rPr>
+          <w:lang w:val="uk-UA"/>
+        </w:rPr>
+        <w:t xml:space="preserve">7) </w:t>
+      </w:r>
+      <w:r>
+        <w:t xml:space="preserve">Use-case </w:t>
+      </w:r>
+      <w:r>
+        <w:rPr>
+          <w:b/>
+          <w:bCs/>
+        </w:rPr>
+        <w:t>View subjects and marks</w:t>
+      </w:r>
+    </w:p>
+    <w:p>
+      <w:pPr>
+        <w:rPr>
+          <w:i/>
+          <w:iCs/>
+          <w:lang w:val="uk-UA"/>
+        </w:rPr>
+      </w:pPr>
+      <w:r>
+        <w:rPr>
+          <w:lang w:val="uk-UA"/>
+        </w:rPr>
+        <w:t xml:space="preserve">Див. </w:t>
+      </w:r>
+      <w:r>
+        <w:rPr>
+          <w:lang w:val="uk-UA"/>
+        </w:rPr>
+        <w:t>р</w:t>
+      </w:r>
+      <w:r>
+        <w:rPr>
+          <w:lang w:val="uk-UA"/>
+        </w:rPr>
+        <w:t>ис</w:t>
+      </w:r>
+      <w:r>
+        <w:rPr>
+          <w:lang w:val="uk-UA"/>
+        </w:rPr>
+        <w:t>унок</w:t>
+      </w:r>
+      <w:r>
+        <w:rPr>
+          <w:lang w:val="uk-UA"/>
+        </w:rPr>
+        <w:t xml:space="preserve"> 3.2в – Перегляд даних про освіту (</w:t>
+      </w:r>
+      <w:r>
+        <w:t>use case</w:t>
+      </w:r>
+      <w:r>
+        <w:rPr>
+          <w:lang w:val="uk-UA"/>
+        </w:rPr>
+        <w:t>)</w:t>
+      </w:r>
+      <w:r>
+        <w:rPr>
+          <w:lang w:val="uk-UA"/>
+        </w:rPr>
+        <w:t xml:space="preserve"> (</w:t>
+      </w:r>
+      <w:r>
+        <w:rPr>
+          <w:lang w:val="uk-UA"/>
+        </w:rPr>
+        <w:fldChar w:fldCharType="begin"/>
+      </w:r>
+      <w:r>
+        <w:rPr>
+          <w:lang w:val="uk-UA"/>
+        </w:rPr>
+        <w:instrText xml:space="preserve"> REF _Ref26638869 \h </w:instrText>
+      </w:r>
+      <w:r>
+        <w:rPr>
+          <w:lang w:val="uk-UA"/>
+        </w:rPr>
+      </w:r>
+      <w:r>
+        <w:rPr>
+          <w:lang w:val="uk-UA"/>
+        </w:rPr>
+        <w:fldChar w:fldCharType="separate"/>
+      </w:r>
+      <w:r>
+        <w:t xml:space="preserve">Use-case </w:t>
+      </w:r>
+      <w:r>
+        <w:rPr>
+          <w:b/>
+          <w:bCs/>
+        </w:rPr>
+        <w:t>View edu institution and years</w:t>
+      </w:r>
+      <w:r>
+        <w:rPr>
+          <w:lang w:val="uk-UA"/>
+        </w:rPr>
+        <w:fldChar w:fldCharType="end"/>
+      </w:r>
+      <w:r>
+        <w:rPr>
+          <w:lang w:val="uk-UA"/>
+        </w:rPr>
+        <w:t>).</w:t>
+      </w:r>
+    </w:p>
+    <w:p>
+      <w:pPr>
+        <w:rPr>
+          <w:lang w:val="uk-UA"/>
+        </w:rPr>
+      </w:pPr>
+      <w:r>
+        <w:t>Use</w:t>
+      </w:r>
+      <w:r>
+        <w:rPr>
+          <w:lang w:val="uk-UA"/>
+        </w:rPr>
+        <w:t>-</w:t>
+      </w:r>
+      <w:r>
+        <w:t>cases</w:t>
+      </w:r>
+      <w:r>
+        <w:rPr>
+          <w:lang w:val="uk-UA"/>
+        </w:rPr>
+        <w:t xml:space="preserve"> переходу м</w:t>
+      </w:r>
+      <w:r>
+        <w:rPr>
+          <w:lang w:val="uk-UA"/>
+        </w:rPr>
+        <w:t>іж сторінками (</w:t>
+      </w:r>
+      <w:r>
+        <w:t>view</w:t>
+      </w:r>
+      <w:r>
+        <w:rPr>
+          <w:lang w:val="uk-UA"/>
+        </w:rPr>
+        <w:t>)</w:t>
+      </w:r>
+      <w:r>
+        <w:rPr>
+          <w:lang w:val="uk-UA"/>
+        </w:rPr>
+        <w:t>:</w:t>
+      </w:r>
+    </w:p>
+    <w:p>
+      <w:pPr>
+        <w:pStyle w:val="ListParagraph"/>
+        <w:numPr>
+          <w:ilvl w:val="0"/>
+          <w:numId w:val="34"/>
+        </w:numPr>
+        <w:rPr>
+          <w:lang w:val="uk-UA"/>
+        </w:rPr>
+      </w:pPr>
+      <w:r>
+        <w:t>User-list -&gt; user-profile</w:t>
+      </w:r>
+    </w:p>
+    <w:p>
+      <w:pPr>
+        <w:rPr>
+          <w:lang w:val="uk-UA"/>
+        </w:rPr>
+      </w:pPr>
+      <w:r>
+        <w:rPr>
+          <w:lang w:val="uk-UA"/>
+        </w:rPr>
+        <w:drawing>
+          <wp:inline distT="0" distB="0" distL="0" distR="0" wp14:anchorId="0CD97394" wp14:editId="23CE6429">
+            <wp:extent cx="6780030" cy="3032760"/>
+            <wp:effectExtent l="0" t="0" r="1905" b="0"/>
+            <wp:docPr id="20" name="Picture 20"/>
+            <wp:cNvGraphicFramePr>
+              <a:graphicFrameLocks xmlns:a="http://schemas.openxmlformats.org/drawingml/2006/main" noChangeAspect="1"/>
+            </wp:cNvGraphicFramePr>
+            <a:graphic xmlns:a="http://schemas.openxmlformats.org/drawingml/2006/main">
+              <a:graphicData uri="http://schemas.openxmlformats.org/drawingml/2006/picture">
+                <pic:pic xmlns:pic="http://schemas.openxmlformats.org/drawingml/2006/picture">
+                  <pic:nvPicPr>
+                    <pic:cNvPr id="1" name=""/>
+                    <pic:cNvPicPr/>
+                  </pic:nvPicPr>
+                  <pic:blipFill>
+                    <a:blip r:embed="rId15"/>
+                    <a:stretch>
+                      <a:fillRect/>
+                    </a:stretch>
+                  </pic:blipFill>
+                  <pic:spPr>
+                    <a:xfrm>
+                      <a:off x="0" y="0"/>
+                      <a:ext cx="6788558" cy="3036575"/>
+                    </a:xfrm>
+                    <a:prstGeom prst="rect">
+                      <a:avLst/>
+                    </a:prstGeom>
+                  </pic:spPr>
+                </pic:pic>
+              </a:graphicData>
+            </a:graphic>
+          </wp:inline>
+        </w:drawing>
+      </w:r>
+    </w:p>
+    <w:p>
+      <w:pPr>
+        <w:jc w:val="center"/>
+        <w:rPr>
+          <w:i/>
+          <w:iCs/>
+          <w:lang w:val="uk-UA"/>
+        </w:rPr>
+      </w:pPr>
+      <w:r>
+        <w:rPr>
+          <w:i/>
+          <w:iCs/>
+          <w:lang w:val="uk-UA"/>
+        </w:rPr>
+        <w:t xml:space="preserve">Рис. 3.2е – Перехід зі сторінки </w:t>
+      </w:r>
+      <w:r>
+        <w:rPr>
+          <w:i/>
+          <w:iCs/>
+        </w:rPr>
+        <w:t>user</w:t>
+      </w:r>
+      <w:r>
+        <w:rPr>
+          <w:i/>
+          <w:iCs/>
+          <w:lang w:val="uk-UA"/>
+        </w:rPr>
+        <w:t>-</w:t>
+      </w:r>
+      <w:r>
+        <w:rPr>
+          <w:i/>
+          <w:iCs/>
+        </w:rPr>
+        <w:t>list</w:t>
+      </w:r>
+      <w:r>
+        <w:rPr>
+          <w:i/>
+          <w:iCs/>
+          <w:lang w:val="uk-UA"/>
+        </w:rPr>
+        <w:t xml:space="preserve"> </w:t>
+      </w:r>
+      <w:r>
+        <w:rPr>
+          <w:i/>
+          <w:iCs/>
+          <w:lang w:val="uk-UA"/>
+        </w:rPr>
+        <w:t xml:space="preserve">на сторінку </w:t>
+      </w:r>
+      <w:r>
+        <w:rPr>
+          <w:i/>
+          <w:iCs/>
+        </w:rPr>
+        <w:t>user</w:t>
+      </w:r>
+      <w:r>
+        <w:rPr>
+          <w:i/>
+          <w:iCs/>
+          <w:lang w:val="uk-UA"/>
+        </w:rPr>
+        <w:t>-</w:t>
+      </w:r>
+      <w:r>
+        <w:rPr>
+          <w:i/>
+          <w:iCs/>
+        </w:rPr>
+        <w:t>profile</w:t>
+      </w:r>
+      <w:r>
+        <w:rPr>
+          <w:i/>
+          <w:iCs/>
+          <w:lang w:val="uk-UA"/>
+        </w:rPr>
+        <w:t xml:space="preserve"> (</w:t>
+      </w:r>
+      <w:r>
+        <w:rPr>
+          <w:i/>
+          <w:iCs/>
+        </w:rPr>
+        <w:t>use</w:t>
+      </w:r>
+      <w:r>
+        <w:rPr>
+          <w:i/>
+          <w:iCs/>
+          <w:lang w:val="uk-UA"/>
+        </w:rPr>
+        <w:t xml:space="preserve"> </w:t>
+      </w:r>
+      <w:r>
+        <w:rPr>
+          <w:i/>
+          <w:iCs/>
+        </w:rPr>
+        <w:t>case</w:t>
+      </w:r>
+      <w:r>
+        <w:rPr>
+          <w:i/>
+          <w:iCs/>
+          <w:lang w:val="uk-UA"/>
+        </w:rPr>
+        <w:t>)</w:t>
+      </w:r>
+    </w:p>
+    <w:p>
+      <w:pPr>
+        <w:pStyle w:val="ListParagraph"/>
+        <w:numPr>
+          <w:ilvl w:val="0"/>
+          <w:numId w:val="34"/>
+        </w:numPr>
+        <w:rPr>
+          <w:lang w:val="uk-UA"/>
+        </w:rPr>
+      </w:pPr>
+      <w:r>
+        <w:lastRenderedPageBreak/>
+        <w:t>-&gt; user-list</w:t>
+      </w:r>
+    </w:p>
+    <w:p>
+      <w:pPr>
+        <w:jc w:val="center"/>
+        <w:rPr>
+          <w:i/>
+          <w:iCs/>
+          <w:lang w:val="uk-UA"/>
+        </w:rPr>
+      </w:pPr>
+      <w:r>
+        <w:rPr>
+          <w:noProof/>
+        </w:rPr>
+        <w:drawing>
+          <wp:inline distT="0" distB="0" distL="0" distR="0" wp14:anchorId="46155D46" wp14:editId="5A40AF53">
+            <wp:extent cx="5166360" cy="3314700"/>
+            <wp:effectExtent l="0" t="0" r="0" b="0"/>
+            <wp:docPr id="21" name="Picture 21"/>
+            <wp:cNvGraphicFramePr>
+              <a:graphicFrameLocks xmlns:a="http://schemas.openxmlformats.org/drawingml/2006/main" noChangeAspect="1"/>
+            </wp:cNvGraphicFramePr>
+            <a:graphic xmlns:a="http://schemas.openxmlformats.org/drawingml/2006/main">
+              <a:graphicData uri="http://schemas.openxmlformats.org/drawingml/2006/picture">
+                <pic:pic xmlns:pic="http://schemas.openxmlformats.org/drawingml/2006/picture">
+                  <pic:nvPicPr>
+                    <pic:cNvPr id="0" name="Picture 18"/>
+                    <pic:cNvPicPr>
+                      <a:picLocks noChangeAspect="1" noChangeArrowheads="1"/>
+                    </pic:cNvPicPr>
+                  </pic:nvPicPr>
+                  <pic:blipFill>
+                    <a:blip r:embed="rId16">
+                      <a:extLst>
+                        <a:ext uri="{28A0092B-C50C-407E-A947-70E740481C1C}">
+                          <a14:useLocalDpi xmlns:a14="http://schemas.microsoft.com/office/drawing/2010/main" val="0"/>
+                        </a:ext>
+                      </a:extLst>
+                    </a:blip>
+                    <a:srcRect/>
+                    <a:stretch>
+                      <a:fillRect/>
+                    </a:stretch>
+                  </pic:blipFill>
+                  <pic:spPr bwMode="auto">
+                    <a:xfrm>
+                      <a:off x="0" y="0"/>
+                      <a:ext cx="5166360" cy="3314700"/>
+                    </a:xfrm>
+                    <a:prstGeom prst="rect">
+                      <a:avLst/>
+                    </a:prstGeom>
+                    <a:noFill/>
+                    <a:ln>
+                      <a:noFill/>
+                    </a:ln>
+                  </pic:spPr>
+                </pic:pic>
+              </a:graphicData>
+            </a:graphic>
+          </wp:inline>
+        </w:drawing>
+      </w:r>
+    </w:p>
+    <w:p>
+      <w:pPr>
+        <w:jc w:val="center"/>
+        <w:rPr>
+          <w:i/>
+          <w:iCs/>
+        </w:rPr>
+      </w:pPr>
+      <w:r>
+        <w:rPr>
+          <w:i/>
+          <w:iCs/>
+          <w:lang w:val="uk-UA"/>
+        </w:rPr>
+        <w:t xml:space="preserve">Рис. 3.2є – Перехід на сторінку </w:t>
+      </w:r>
+      <w:r>
+        <w:rPr>
+          <w:i/>
+          <w:iCs/>
+        </w:rPr>
+        <w:t>user</w:t>
+      </w:r>
+      <w:r>
+        <w:rPr>
+          <w:i/>
+          <w:iCs/>
+          <w:lang w:val="ru-RU"/>
+        </w:rPr>
+        <w:t>-</w:t>
+      </w:r>
+      <w:r>
+        <w:rPr>
+          <w:i/>
+          <w:iCs/>
+        </w:rPr>
+        <w:t>list</w:t>
+      </w:r>
+    </w:p>
+    <w:p>
+      <w:pPr>
+        <w:pStyle w:val="ListParagraph"/>
+        <w:numPr>
+          <w:ilvl w:val="0"/>
+          <w:numId w:val="34"/>
+        </w:numPr>
+        <w:rPr>
+          <w:lang w:val="ru-RU"/>
+        </w:rPr>
+      </w:pPr>
+      <w:r>
+        <w:t>-&gt; own user-profile</w:t>
+      </w:r>
+    </w:p>
+    <w:p>
+      <w:pPr>
+        <w:jc w:val="center"/>
+        <w:rPr>
+          <w:i/>
+          <w:iCs/>
+          <w:lang w:val="ru-RU"/>
+        </w:rPr>
+      </w:pPr>
+      <w:r>
+        <w:rPr>
+          <w:noProof/>
+        </w:rPr>
+        <w:drawing>
+          <wp:inline distT="0" distB="0" distL="0" distR="0" wp14:anchorId="2147C927" wp14:editId="79FECE45">
+            <wp:extent cx="6332855" cy="2400300"/>
+            <wp:effectExtent l="0" t="0" r="0" b="0"/>
+            <wp:docPr id="22" name="Picture 22"/>
+            <wp:cNvGraphicFramePr>
+              <a:graphicFrameLocks xmlns:a="http://schemas.openxmlformats.org/drawingml/2006/main" noChangeAspect="1"/>
+            </wp:cNvGraphicFramePr>
+            <a:graphic xmlns:a="http://schemas.openxmlformats.org/drawingml/2006/main">
+              <a:graphicData uri="http://schemas.openxmlformats.org/drawingml/2006/picture">
+                <pic:pic xmlns:pic="http://schemas.openxmlformats.org/drawingml/2006/picture">
+                  <pic:nvPicPr>
+                    <pic:cNvPr id="0" name="Picture 20"/>
+                    <pic:cNvPicPr>
+                      <a:picLocks noChangeAspect="1" noChangeArrowheads="1"/>
+                    </pic:cNvPicPr>
+                  </pic:nvPicPr>
+                  <pic:blipFill>
+                    <a:blip r:embed="rId17">
+                      <a:extLst>
+                        <a:ext uri="{28A0092B-C50C-407E-A947-70E740481C1C}">
+                          <a14:useLocalDpi xmlns:a14="http://schemas.microsoft.com/office/drawing/2010/main" val="0"/>
+                        </a:ext>
+                      </a:extLst>
+                    </a:blip>
+                    <a:srcRect/>
+                    <a:stretch>
+                      <a:fillRect/>
+                    </a:stretch>
+                  </pic:blipFill>
+                  <pic:spPr bwMode="auto">
+                    <a:xfrm>
+                      <a:off x="0" y="0"/>
+                      <a:ext cx="6332855" cy="2400300"/>
+                    </a:xfrm>
+                    <a:prstGeom prst="rect">
+                      <a:avLst/>
+                    </a:prstGeom>
+                    <a:noFill/>
+                    <a:ln>
+                      <a:noFill/>
+                    </a:ln>
+                  </pic:spPr>
+                </pic:pic>
+              </a:graphicData>
+            </a:graphic>
+          </wp:inline>
+        </w:drawing>
+      </w:r>
+    </w:p>
+    <w:p>
+      <w:pPr>
+        <w:jc w:val="center"/>
+        <w:rPr>
+          <w:i/>
+          <w:iCs/>
+          <w:lang w:val="uk-UA"/>
+        </w:rPr>
+      </w:pPr>
+      <w:r>
+        <w:rPr>
+          <w:i/>
+          <w:iCs/>
+          <w:lang w:val="uk-UA"/>
+        </w:rPr>
+        <w:t xml:space="preserve">Рис. 3.2ж – Перехід на сторінку </w:t>
+      </w:r>
+      <w:r>
+        <w:rPr>
+          <w:i/>
+          <w:iCs/>
+        </w:rPr>
+        <w:t>user</w:t>
+      </w:r>
+      <w:r>
+        <w:rPr>
+          <w:i/>
+          <w:iCs/>
+          <w:lang w:val="ru-RU"/>
+        </w:rPr>
+        <w:t>-</w:t>
+      </w:r>
+      <w:r>
+        <w:rPr>
+          <w:i/>
+          <w:iCs/>
+        </w:rPr>
+        <w:t>profile</w:t>
+      </w:r>
+      <w:r>
+        <w:rPr>
+          <w:i/>
+          <w:iCs/>
+          <w:lang w:val="ru-RU"/>
+        </w:rPr>
+        <w:t xml:space="preserve"> </w:t>
+      </w:r>
+      <w:r>
+        <w:rPr>
+          <w:i/>
+          <w:iCs/>
+          <w:lang w:val="uk-UA"/>
+        </w:rPr>
+        <w:t>власного профілю</w:t>
+      </w:r>
+    </w:p>
+    <w:p>
+      <w:pPr>
+        <w:rPr>
+          <w:lang w:val="uk-UA"/>
+        </w:rPr>
+      </w:pPr>
+    </w:p>
+    <w:p>
+      <w:pPr>
+        <w:pStyle w:val="Heading2"/>
+      </w:pPr>
+      <w:bookmarkStart w:id="33" w:name="_Toc26617309"/>
+      <w:r>
+        <w:t>Вимоги до продуктивності</w:t>
+      </w:r>
+      <w:bookmarkEnd w:id="33"/>
+    </w:p>
+    <w:p>
+      <w:pPr>
+        <w:rPr>
+          <w:lang w:val="uk-UA"/>
+        </w:rPr>
+      </w:pPr>
+      <w:r>
+        <w:rPr>
+          <w:lang w:val="uk-UA"/>
+        </w:rPr>
+        <w:t>Оскільки дане ПЗ є клієнтською частиною клієнт-серверної системи, усі обчислення відбуватимуться на стороні серверної частини. Відтак, усі вимоги до продуктивності висуваються до серверної частини, а для даного ПЗ вони недоречні.</w:t>
+      </w:r>
+    </w:p>
+    <w:p>
+      <w:pPr>
+        <w:pStyle w:val="Heading2"/>
+      </w:pPr>
+      <w:bookmarkStart w:id="34" w:name="_Toc26617310"/>
+      <w:r>
+        <w:lastRenderedPageBreak/>
+        <w:t>Логічна структура даних</w:t>
+      </w:r>
+      <w:bookmarkEnd w:id="34"/>
+    </w:p>
+    <w:p>
+      <w:pPr>
+        <w:rPr>
+          <w:lang w:val="ru-RU"/>
+        </w:rPr>
+      </w:pPr>
+      <w:r>
+        <w:rPr>
+          <w:lang w:val="uk-UA"/>
+        </w:rPr>
+        <w:t xml:space="preserve">Оскільки даний додаток є фронт-енд частиною цілої системи, структура даних для нього буде у спрощенному вигляді. Повноцінна логічна структура має бути описана в рамках проекту </w:t>
+      </w:r>
+      <w:r>
+        <w:t>ITCampus</w:t>
+      </w:r>
+      <w:r>
+        <w:rPr>
+          <w:lang w:val="ru-RU"/>
+        </w:rPr>
+        <w:t>-</w:t>
+      </w:r>
+      <w:r>
+        <w:t>backend</w:t>
+      </w:r>
+      <w:r>
+        <w:rPr>
+          <w:lang w:val="ru-RU"/>
+        </w:rPr>
+        <w:t>.</w:t>
+      </w:r>
+    </w:p>
+    <w:p>
+      <w:pPr>
+        <w:rPr>
+          <w:lang w:val="ru-RU"/>
+        </w:rPr>
+      </w:pPr>
+      <w:r>
+        <w:rPr>
+          <w:lang w:val="ru-RU"/>
+        </w:rPr>
+        <w:drawing>
+          <wp:inline distT="0" distB="0" distL="0" distR="0" wp14:anchorId="3EB386CE" wp14:editId="37B9BFBF">
+            <wp:extent cx="6332855" cy="3648710"/>
+            <wp:effectExtent l="0" t="0" r="0" b="8890"/>
+            <wp:docPr id="23" name="Picture 23"/>
+            <wp:cNvGraphicFramePr>
+              <a:graphicFrameLocks xmlns:a="http://schemas.openxmlformats.org/drawingml/2006/main" noChangeAspect="1"/>
+            </wp:cNvGraphicFramePr>
+            <a:graphic xmlns:a="http://schemas.openxmlformats.org/drawingml/2006/main">
+              <a:graphicData uri="http://schemas.openxmlformats.org/drawingml/2006/picture">
+                <pic:pic xmlns:pic="http://schemas.openxmlformats.org/drawingml/2006/picture">
+                  <pic:nvPicPr>
+                    <pic:cNvPr id="1" name=""/>
+                    <pic:cNvPicPr/>
+                  </pic:nvPicPr>
+                  <pic:blipFill>
+                    <a:blip r:embed="rId18"/>
+                    <a:stretch>
+                      <a:fillRect/>
+                    </a:stretch>
+                  </pic:blipFill>
+                  <pic:spPr>
+                    <a:xfrm>
+                      <a:off x="0" y="0"/>
+                      <a:ext cx="6332855" cy="3648710"/>
+                    </a:xfrm>
+                    <a:prstGeom prst="rect">
+                      <a:avLst/>
+                    </a:prstGeom>
+                  </pic:spPr>
+                </pic:pic>
+              </a:graphicData>
+            </a:graphic>
+          </wp:inline>
+        </w:drawing>
+      </w:r>
+    </w:p>
+    <w:p>
+      <w:pPr>
+        <w:jc w:val="center"/>
+        <w:rPr>
+          <w:i/>
+          <w:iCs/>
+          <w:lang w:val="uk-UA"/>
+        </w:rPr>
+      </w:pPr>
+      <w:r>
+        <w:rPr>
+          <w:i/>
+          <w:iCs/>
+          <w:lang w:val="uk-UA"/>
+        </w:rPr>
+        <w:t xml:space="preserve">Рис. 3.4а – </w:t>
+      </w:r>
+      <w:r>
+        <w:rPr>
+          <w:i/>
+          <w:iCs/>
+        </w:rPr>
+        <w:t>Entity-Relationship Diagramm</w:t>
+      </w:r>
+      <w:r>
+        <w:rPr>
+          <w:i/>
+          <w:iCs/>
+        </w:rPr>
+        <w:t xml:space="preserve"> </w:t>
+      </w:r>
+      <w:r>
+        <w:rPr>
+          <w:i/>
+          <w:iCs/>
+          <w:lang w:val="uk-UA"/>
+        </w:rPr>
+        <w:t>у спрощенному вигляді</w:t>
+      </w:r>
+    </w:p>
+    <w:p>
+      <w:pPr>
+        <w:rPr>
+          <w:lang w:val="uk-UA"/>
+        </w:rPr>
+      </w:pPr>
+      <w:r>
+        <w:rPr>
+          <w:lang w:val="uk-UA"/>
+        </w:rPr>
+        <w:t>(</w:t>
+      </w:r>
+      <w:r>
         <w:t>TBD</w:t>
       </w:r>
       <w:r>
@@ -3656,114 +5360,49 @@
         <w:rPr>
           <w:lang w:val="uk-UA"/>
         </w:rPr>
-        <w:t xml:space="preserve">створити та вставити </w:t>
-      </w:r>
-      <w:r>
-        <w:t>Use</w:t>
+        <w:t xml:space="preserve">поміркуй, чи не варто вставити також поля для кожної сутності </w:t>
+      </w:r>
+      <w:r>
+        <w:t>ERD</w:t>
       </w:r>
       <w:r>
         <w:rPr>
           <w:lang w:val="ru-RU"/>
         </w:rPr>
-        <w:t>-</w:t>
-      </w:r>
-      <w:r>
-        <w:t>case</w:t>
-      </w:r>
-      <w:r>
-        <w:rPr>
-          <w:lang w:val="ru-RU"/>
-        </w:rPr>
-        <w:t xml:space="preserve"> </w:t>
-      </w:r>
-      <w:r>
-        <w:rPr>
-          <w:lang w:val="uk-UA"/>
-        </w:rPr>
-        <w:t>діаграми разом із детальним покроковим описом кожної функції (див. приклади СРС на телефоні). Буде виконано на етапі реалізації проекту (л.р.4))</w:t>
+        <w:t xml:space="preserve">. </w:t>
+      </w:r>
+      <w:r>
+        <w:rPr>
+          <w:lang w:val="uk-UA"/>
+        </w:rPr>
+        <w:t>На етапі реалізації проекту (наповнення його даними</w:t>
+      </w:r>
+      <w:bookmarkStart w:id="35" w:name="_GoBack"/>
+      <w:bookmarkEnd w:id="35"/>
+      <w:r>
+        <w:rPr>
+          <w:lang w:val="uk-UA"/>
+        </w:rPr>
+        <w:t>)</w:t>
+      </w:r>
+      <w:r>
+        <w:rPr>
+          <w:lang w:val="uk-UA"/>
+        </w:rPr>
+        <w:t>)</w:t>
       </w:r>
     </w:p>
     <w:p>
       <w:pPr>
         <w:pStyle w:val="Heading2"/>
       </w:pPr>
-      <w:bookmarkStart w:id="24" w:name="_Toc26617309"/>
-      <w:r>
-        <w:t>Вимоги до продуктивності</w:t>
-      </w:r>
-      <w:bookmarkEnd w:id="24"/>
-    </w:p>
-    <w:p>
-      <w:pPr>
-        <w:rPr>
-          <w:lang w:val="uk-UA"/>
-        </w:rPr>
-      </w:pPr>
-      <w:r>
-        <w:rPr>
-          <w:lang w:val="uk-UA"/>
-        </w:rPr>
-        <w:t>Оскільки дане ПЗ є клієнтською частиною клієнт-серверної системи, усі обчислення відбуватимуться на стороні серверної частини. Відтак, усі вимоги до продуктивності висуваються до серверної частини, а для даного ПЗ вони недоречні.</w:t>
-      </w:r>
-    </w:p>
-    <w:p>
-      <w:pPr>
-        <w:pStyle w:val="Heading2"/>
-      </w:pPr>
-      <w:bookmarkStart w:id="25" w:name="_Toc26617310"/>
-      <w:r>
-        <w:t>Логічна структура даних</w:t>
-      </w:r>
-      <w:bookmarkEnd w:id="25"/>
-    </w:p>
-    <w:p>
-      <w:pPr>
-        <w:rPr>
-          <w:lang w:val="uk-UA"/>
-        </w:rPr>
-      </w:pPr>
-      <w:r>
-        <w:rPr>
-          <w:lang w:val="uk-UA"/>
-        </w:rPr>
-        <w:t>(</w:t>
-      </w:r>
-      <w:r>
-        <w:t>TBD</w:t>
-      </w:r>
-      <w:r>
-        <w:rPr>
-          <w:lang w:val="ru-RU"/>
-        </w:rPr>
-        <w:t xml:space="preserve">: </w:t>
-      </w:r>
-      <w:r>
-        <w:t>ERD</w:t>
-      </w:r>
-      <w:r>
-        <w:rPr>
-          <w:lang w:val="ru-RU"/>
-        </w:rPr>
-        <w:t>-</w:t>
-      </w:r>
-      <w:r>
-        <w:rPr>
-          <w:lang w:val="uk-UA"/>
-        </w:rPr>
-        <w:t>діаграма має бути створена та застосована тут для опису взаємозв’язку сутностей, що використовуються у додатку. Буде виконано на етапі реалізації проекту).</w:t>
-      </w:r>
-    </w:p>
-    <w:p>
-      <w:pPr>
-        <w:pStyle w:val="Heading2"/>
-      </w:pPr>
-      <w:bookmarkStart w:id="26" w:name="_Ref25697832"/>
-      <w:bookmarkStart w:id="27" w:name="_Toc26617311"/>
+      <w:bookmarkStart w:id="36" w:name="_Ref25697832"/>
+      <w:bookmarkStart w:id="37" w:name="_Toc26617311"/>
       <w:r>
         <w:t>Прототипи зображень (інтерфейс користувача)</w:t>
       </w:r>
-      <w:bookmarkEnd w:id="26"/>
-      <w:bookmarkEnd w:id="27"/>
+      <w:bookmarkEnd w:id="36"/>
+      <w:bookmarkEnd w:id="37"/>
     </w:p>
     <w:p>
       <w:pPr>
@@ -3804,19 +5443,7 @@
         <w:rPr>
           <w:lang w:val="uk-UA"/>
         </w:rPr>
-        <w:t>2</w:t>
-      </w:r>
-      <w:r>
-        <w:rPr>
-          <w:lang w:val="uk-UA"/>
-        </w:rPr>
-        <w:t>.</w:t>
-      </w:r>
-      <w:r>
-        <w:rPr>
-          <w:lang w:val="uk-UA"/>
-        </w:rPr>
-        <w:t>1.2</w:t>
+        <w:t>2.1.2</w:t>
       </w:r>
       <w:r>
         <w:rPr>
@@ -3890,7 +5517,6 @@
         <w:rPr>
           <w:lang w:val="uk-UA"/>
         </w:rPr>
-        <w:lastRenderedPageBreak/>
         <w:t xml:space="preserve">Головна сторінка: </w:t>
       </w:r>
       <w:r>
@@ -3948,6 +5574,7 @@
           <w:noProof/>
           <w:lang w:val="uk-UA"/>
         </w:rPr>
+        <w:lastRenderedPageBreak/>
         <w:drawing>
           <wp:inline distT="0" distB="0" distL="0" distR="0" wp14:anchorId="14E92864" wp14:editId="400B031B">
             <wp:extent cx="2086832" cy="3581400"/>
@@ -3966,7 +5593,7 @@
                     </pic:cNvPicPr>
                   </pic:nvPicPr>
                   <pic:blipFill>
-                    <a:blip r:embed="rId10" cstate="print">
+                    <a:blip r:embed="rId19" cstate="print">
                       <a:extLst>
                         <a:ext uri="{28A0092B-C50C-407E-A947-70E740481C1C}">
                           <a14:useLocalDpi xmlns:a14="http://schemas.microsoft.com/office/drawing/2010/main" val="0"/>
@@ -4173,7 +5800,7 @@
                     </pic:cNvPicPr>
                   </pic:nvPicPr>
                   <pic:blipFill>
-                    <a:blip r:embed="rId11">
+                    <a:blip r:embed="rId20">
                       <a:extLst>
                         <a:ext uri="{28A0092B-C50C-407E-A947-70E740481C1C}">
                           <a14:useLocalDpi xmlns:a14="http://schemas.microsoft.com/office/drawing/2010/main" val="0"/>
@@ -4221,24 +5848,7 @@
           <w:iCs/>
           <w:lang w:val="uk-UA"/>
         </w:rPr>
-        <w:lastRenderedPageBreak/>
-        <w:t>Рис. 3.5</w:t>
-      </w:r>
-      <w:r>
-        <w:rPr>
-          <w:i/>
-          <w:iCs/>
-          <w:lang w:val="uk-UA"/>
-        </w:rPr>
-        <w:t>б</w:t>
-      </w:r>
-      <w:r>
-        <w:rPr>
-          <w:i/>
-          <w:iCs/>
-          <w:lang w:val="uk-UA"/>
-        </w:rPr>
-        <w:t xml:space="preserve"> – Прототип </w:t>
+        <w:t xml:space="preserve">Рис. 3.5б – Прототип </w:t>
       </w:r>
       <w:r>
         <w:rPr>
@@ -4309,6 +5919,7 @@
         <w:rPr>
           <w:lang w:val="uk-UA"/>
         </w:rPr>
+        <w:lastRenderedPageBreak/>
         <w:t xml:space="preserve">Вкладка </w:t>
       </w:r>
       <w:r>
@@ -4354,7 +5965,7 @@
                     </pic:cNvPicPr>
                   </pic:nvPicPr>
                   <pic:blipFill>
-                    <a:blip r:embed="rId12">
+                    <a:blip r:embed="rId21">
                       <a:extLst>
                         <a:ext uri="{28A0092B-C50C-407E-A947-70E740481C1C}">
                           <a14:useLocalDpi xmlns:a14="http://schemas.microsoft.com/office/drawing/2010/main" val="0"/>
@@ -4526,7 +6137,7 @@
                     </pic:cNvPicPr>
                   </pic:nvPicPr>
                   <pic:blipFill>
-                    <a:blip r:embed="rId13">
+                    <a:blip r:embed="rId22">
                       <a:extLst>
                         <a:ext uri="{28A0092B-C50C-407E-A947-70E740481C1C}">
                           <a14:useLocalDpi xmlns:a14="http://schemas.microsoft.com/office/drawing/2010/main" val="0"/>
@@ -4574,7 +6185,6 @@
           <w:iCs/>
           <w:lang w:val="uk-UA"/>
         </w:rPr>
-        <w:lastRenderedPageBreak/>
         <w:t>Рис. 3.5</w:t>
       </w:r>
       <w:r>
@@ -4662,6 +6272,7 @@
         <w:rPr>
           <w:lang w:val="uk-UA"/>
         </w:rPr>
+        <w:lastRenderedPageBreak/>
         <w:t>Стан сторінки, коли її проглядає користувач з правами редагування</w:t>
       </w:r>
     </w:p>
@@ -4719,7 +6330,7 @@
                     </pic:cNvPicPr>
                   </pic:nvPicPr>
                   <pic:blipFill>
-                    <a:blip r:embed="rId14">
+                    <a:blip r:embed="rId23">
                       <a:extLst>
                         <a:ext uri="{28A0092B-C50C-407E-A947-70E740481C1C}">
                           <a14:useLocalDpi xmlns:a14="http://schemas.microsoft.com/office/drawing/2010/main" val="0"/>
@@ -4767,23 +6378,7 @@
           <w:iCs/>
           <w:lang w:val="uk-UA"/>
         </w:rPr>
-        <w:t>Рис. 3.5</w:t>
-      </w:r>
-      <w:r>
-        <w:rPr>
-          <w:i/>
-          <w:iCs/>
-          <w:lang w:val="uk-UA"/>
-        </w:rPr>
-        <w:t>д</w:t>
-      </w:r>
-      <w:r>
-        <w:rPr>
-          <w:i/>
-          <w:iCs/>
-          <w:lang w:val="uk-UA"/>
-        </w:rPr>
-        <w:t xml:space="preserve"> – Прототип </w:t>
+        <w:t xml:space="preserve">Рис. 3.5д – Прототип </w:t>
       </w:r>
       <w:r>
         <w:rPr>
@@ -4921,7 +6516,7 @@
                     </pic:cNvPicPr>
                   </pic:nvPicPr>
                   <pic:blipFill>
-                    <a:blip r:embed="rId15">
+                    <a:blip r:embed="rId24">
                       <a:extLst>
                         <a:ext uri="{28A0092B-C50C-407E-A947-70E740481C1C}">
                           <a14:useLocalDpi xmlns:a14="http://schemas.microsoft.com/office/drawing/2010/main" val="0"/>
@@ -4969,7 +6564,6 @@
           <w:iCs/>
           <w:lang w:val="uk-UA"/>
         </w:rPr>
-        <w:lastRenderedPageBreak/>
         <w:t>Рис. 3.5</w:t>
       </w:r>
       <w:r>
@@ -5073,6 +6667,7 @@
         <w:rPr>
           <w:lang w:val="uk-UA"/>
         </w:rPr>
+        <w:lastRenderedPageBreak/>
         <w:t xml:space="preserve">Вкладка </w:t>
       </w:r>
       <w:r>
@@ -5127,7 +6722,7 @@
                     </pic:cNvPicPr>
                   </pic:nvPicPr>
                   <pic:blipFill>
-                    <a:blip r:embed="rId16">
+                    <a:blip r:embed="rId25">
                       <a:extLst>
                         <a:ext uri="{28A0092B-C50C-407E-A947-70E740481C1C}">
                           <a14:useLocalDpi xmlns:a14="http://schemas.microsoft.com/office/drawing/2010/main" val="0"/>
@@ -5175,23 +6770,7 @@
           <w:iCs/>
           <w:lang w:val="uk-UA"/>
         </w:rPr>
-        <w:t>Рис. 3.5</w:t>
-      </w:r>
-      <w:r>
-        <w:rPr>
-          <w:i/>
-          <w:iCs/>
-          <w:lang w:val="uk-UA"/>
-        </w:rPr>
-        <w:t>є</w:t>
-      </w:r>
-      <w:r>
-        <w:rPr>
-          <w:i/>
-          <w:iCs/>
-          <w:lang w:val="uk-UA"/>
-        </w:rPr>
-        <w:t xml:space="preserve"> – Прототип </w:t>
+        <w:t xml:space="preserve">Рис. 3.5є – Прототип </w:t>
       </w:r>
       <w:r>
         <w:rPr>
@@ -5335,7 +6914,7 @@
                     </pic:cNvPicPr>
                   </pic:nvPicPr>
                   <pic:blipFill>
-                    <a:blip r:embed="rId17">
+                    <a:blip r:embed="rId26">
                       <a:extLst>
                         <a:ext uri="{28A0092B-C50C-407E-A947-70E740481C1C}">
                           <a14:useLocalDpi xmlns:a14="http://schemas.microsoft.com/office/drawing/2010/main" val="0"/>
@@ -5383,7 +6962,6 @@
           <w:iCs/>
           <w:lang w:val="uk-UA"/>
         </w:rPr>
-        <w:lastRenderedPageBreak/>
         <w:t>Рис. 3.5</w:t>
       </w:r>
       <w:r>
@@ -5471,6 +7049,7 @@
         <w:rPr>
           <w:lang w:val="uk-UA"/>
         </w:rPr>
+        <w:lastRenderedPageBreak/>
         <w:t xml:space="preserve">Вкладка </w:t>
       </w:r>
       <w:r>
@@ -5562,7 +7141,7 @@
                     </pic:cNvPicPr>
                   </pic:nvPicPr>
                   <pic:blipFill>
-                    <a:blip r:embed="rId18">
+                    <a:blip r:embed="rId27">
                       <a:extLst>
                         <a:ext uri="{28A0092B-C50C-407E-A947-70E740481C1C}">
                           <a14:useLocalDpi xmlns:a14="http://schemas.microsoft.com/office/drawing/2010/main" val="0"/>
@@ -5927,7 +7506,7 @@
                     </pic:cNvPicPr>
                   </pic:nvPicPr>
                   <pic:blipFill>
-                    <a:blip r:embed="rId19">
+                    <a:blip r:embed="rId28">
                       <a:extLst>
                         <a:ext uri="{28A0092B-C50C-407E-A947-70E740481C1C}">
                           <a14:useLocalDpi xmlns:a14="http://schemas.microsoft.com/office/drawing/2010/main" val="0"/>
@@ -5975,31 +7554,7 @@
           <w:iCs/>
           <w:lang w:val="uk-UA"/>
         </w:rPr>
-        <w:t>Рис. 3.5</w:t>
-      </w:r>
-      <w:r>
-        <w:rPr>
-          <w:i/>
-          <w:iCs/>
-          <w:lang w:val="uk-UA"/>
-        </w:rPr>
-        <w:t>и</w:t>
-      </w:r>
-      <w:r>
-        <w:rPr>
-          <w:i/>
-          <w:iCs/>
-          <w:lang w:val="uk-UA"/>
-        </w:rPr>
-        <w:t xml:space="preserve"> – Прототип</w:t>
-      </w:r>
-      <w:r>
-        <w:rPr>
-          <w:i/>
-          <w:iCs/>
-          <w:lang w:val="uk-UA"/>
-        </w:rPr>
-        <w:t xml:space="preserve"> </w:t>
+        <w:t xml:space="preserve">Рис. 3.5и – Прототип </w:t>
       </w:r>
       <w:r>
         <w:rPr>
@@ -6013,11 +7568,11 @@
       <w:pPr>
         <w:pStyle w:val="Heading2"/>
       </w:pPr>
-      <w:bookmarkStart w:id="28" w:name="_Toc26617312"/>
+      <w:bookmarkStart w:id="38" w:name="_Toc26617312"/>
       <w:r>
         <w:t>Відповідність стандартам</w:t>
       </w:r>
-      <w:bookmarkEnd w:id="28"/>
+      <w:bookmarkEnd w:id="38"/>
     </w:p>
     <w:p>
       <w:pPr>
@@ -6031,11 +7586,9 @@
         </w:rPr>
         <w:t>(</w:t>
       </w:r>
-      <w:proofErr w:type="spellStart"/>
       <w:r>
         <w:t>ToDo</w:t>
       </w:r>
-      <w:proofErr w:type="spellEnd"/>
       <w:r>
         <w:rPr>
           <w:lang w:val="uk-UA"/>
@@ -6076,181 +7629,149 @@
           <w:sz w:val="25"/>
           <w:szCs w:val="25"/>
         </w:rPr>
-        <w:t xml:space="preserve">This subsection should specify the requirements derived from existing standards or regulations. They </w:t>
-      </w:r>
-      <w:proofErr w:type="spellStart"/>
+        <w:t>This subsection should specify the requirements derived from existing standards or regulations. They mayinclude the following:a)Report format;b)Data naming;c)Accounting procedures;d)Audit tracing.For example, this could specify the requirement for software to trace processing activity. Such traces areneeded for some applications to meet minimum regulatory or financial standards. An audit trace requirementmay, for example, state that all changes to a payroll database must be recorded in a trace file with before andafter values.</w:t>
+      </w:r>
+      <w:r>
+        <w:rPr>
+          <w:lang w:val="uk-UA"/>
+        </w:rPr>
+        <w:t>)</w:t>
+      </w:r>
+    </w:p>
+    <w:p>
+      <w:pPr>
+        <w:pStyle w:val="Heading2"/>
+      </w:pPr>
+      <w:bookmarkStart w:id="39" w:name="_Toc26617313"/>
+      <w:r>
+        <w:t>Атрибути програмної системи</w:t>
+      </w:r>
+      <w:bookmarkEnd w:id="39"/>
+    </w:p>
+    <w:p>
+      <w:pPr>
+        <w:rPr>
+          <w:lang w:val="uk-UA"/>
+        </w:rPr>
+      </w:pPr>
+      <w:r>
+        <w:rPr>
+          <w:lang w:val="ru-RU"/>
+        </w:rPr>
+        <w:t>(</w:t>
+      </w:r>
+      <w:r>
+        <w:t>ToDo</w:t>
+      </w:r>
+      <w:r>
+        <w:rPr>
+          <w:lang w:val="ru-RU"/>
+        </w:rPr>
+        <w:t xml:space="preserve">: </w:t>
+      </w:r>
+      <w:r>
+        <w:rPr>
+          <w:lang w:val="uk-UA"/>
+        </w:rPr>
+        <w:t>створити та заповнити наступні атрибути (оформити як окремі підпункти):</w:t>
+      </w:r>
+    </w:p>
+    <w:p>
+      <w:pPr>
+        <w:rPr>
+          <w:lang w:val="uk-UA"/>
+        </w:rPr>
+      </w:pPr>
       <w:r>
         <w:rPr>
           <w:rFonts w:ascii="Arial" w:hAnsi="Arial" w:cs="Arial"/>
           <w:sz w:val="25"/>
           <w:szCs w:val="25"/>
         </w:rPr>
-        <w:t>mayinclude</w:t>
-      </w:r>
-      <w:proofErr w:type="spellEnd"/>
+        <w:t>Reliability</w:t>
+      </w:r>
       <w:r>
         <w:rPr>
           <w:rFonts w:ascii="Arial" w:hAnsi="Arial" w:cs="Arial"/>
           <w:sz w:val="25"/>
           <w:szCs w:val="25"/>
-        </w:rPr>
-        <w:t xml:space="preserve"> the </w:t>
-      </w:r>
-      <w:proofErr w:type="spellStart"/>
-      <w:proofErr w:type="gramStart"/>
+          <w:lang w:val="uk-UA"/>
+        </w:rPr>
+        <w:t xml:space="preserve">, </w:t>
+      </w:r>
       <w:r>
         <w:rPr>
           <w:rFonts w:ascii="Arial" w:hAnsi="Arial" w:cs="Arial"/>
           <w:sz w:val="25"/>
           <w:szCs w:val="25"/>
         </w:rPr>
-        <w:t>following:a</w:t>
-      </w:r>
-      <w:proofErr w:type="spellEnd"/>
-      <w:proofErr w:type="gramEnd"/>
+        <w:t>Availability</w:t>
+      </w:r>
       <w:r>
         <w:rPr>
           <w:rFonts w:ascii="Arial" w:hAnsi="Arial" w:cs="Arial"/>
           <w:sz w:val="25"/>
           <w:szCs w:val="25"/>
-        </w:rPr>
-        <w:t xml:space="preserve">)Report </w:t>
-      </w:r>
-      <w:proofErr w:type="spellStart"/>
+          <w:lang w:val="uk-UA"/>
+        </w:rPr>
+        <w:t xml:space="preserve">, </w:t>
+      </w:r>
       <w:r>
         <w:rPr>
           <w:rFonts w:ascii="Arial" w:hAnsi="Arial" w:cs="Arial"/>
           <w:sz w:val="25"/>
           <w:szCs w:val="25"/>
         </w:rPr>
-        <w:t>format;b</w:t>
-      </w:r>
-      <w:proofErr w:type="spellEnd"/>
+        <w:t>Security</w:t>
+      </w:r>
       <w:r>
         <w:rPr>
           <w:rFonts w:ascii="Arial" w:hAnsi="Arial" w:cs="Arial"/>
           <w:sz w:val="25"/>
           <w:szCs w:val="25"/>
-        </w:rPr>
-        <w:t xml:space="preserve">)Data </w:t>
-      </w:r>
-      <w:proofErr w:type="spellStart"/>
+          <w:lang w:val="uk-UA"/>
+        </w:rPr>
+        <w:t xml:space="preserve">, </w:t>
+      </w:r>
       <w:r>
         <w:rPr>
           <w:rFonts w:ascii="Arial" w:hAnsi="Arial" w:cs="Arial"/>
           <w:sz w:val="25"/>
           <w:szCs w:val="25"/>
         </w:rPr>
-        <w:t>naming;c</w:t>
-      </w:r>
-      <w:proofErr w:type="spellEnd"/>
+        <w:t>Maintainability</w:t>
+      </w:r>
       <w:r>
         <w:rPr>
           <w:rFonts w:ascii="Arial" w:hAnsi="Arial" w:cs="Arial"/>
           <w:sz w:val="25"/>
           <w:szCs w:val="25"/>
-        </w:rPr>
-        <w:t xml:space="preserve">)Accounting </w:t>
-      </w:r>
-      <w:proofErr w:type="spellStart"/>
+          <w:lang w:val="uk-UA"/>
+        </w:rPr>
+        <w:t xml:space="preserve">, </w:t>
+      </w:r>
       <w:r>
         <w:rPr>
           <w:rFonts w:ascii="Arial" w:hAnsi="Arial" w:cs="Arial"/>
           <w:sz w:val="25"/>
           <w:szCs w:val="25"/>
         </w:rPr>
-        <w:t>procedures;d</w:t>
-      </w:r>
-      <w:proofErr w:type="spellEnd"/>
-      <w:r>
-        <w:rPr>
-          <w:rFonts w:ascii="Arial" w:hAnsi="Arial" w:cs="Arial"/>
-          <w:sz w:val="25"/>
-          <w:szCs w:val="25"/>
-        </w:rPr>
-        <w:t xml:space="preserve">)Audit </w:t>
-      </w:r>
-      <w:proofErr w:type="spellStart"/>
-      <w:r>
-        <w:rPr>
-          <w:rFonts w:ascii="Arial" w:hAnsi="Arial" w:cs="Arial"/>
-          <w:sz w:val="25"/>
-          <w:szCs w:val="25"/>
-        </w:rPr>
-        <w:t>tracing.For</w:t>
-      </w:r>
-      <w:proofErr w:type="spellEnd"/>
-      <w:r>
-        <w:rPr>
-          <w:rFonts w:ascii="Arial" w:hAnsi="Arial" w:cs="Arial"/>
-          <w:sz w:val="25"/>
-          <w:szCs w:val="25"/>
-        </w:rPr>
-        <w:t xml:space="preserve"> example, this could specify the requirement for software to trace processing activity. Such traces</w:t>
-      </w:r>
-      <w:bookmarkStart w:id="29" w:name="_GoBack"/>
-      <w:bookmarkEnd w:id="29"/>
-      <w:r>
-        <w:rPr>
-          <w:rFonts w:ascii="Arial" w:hAnsi="Arial" w:cs="Arial"/>
-          <w:sz w:val="25"/>
-          <w:szCs w:val="25"/>
-        </w:rPr>
-        <w:t xml:space="preserve"> </w:t>
-      </w:r>
-      <w:proofErr w:type="spellStart"/>
-      <w:r>
-        <w:rPr>
-          <w:rFonts w:ascii="Arial" w:hAnsi="Arial" w:cs="Arial"/>
-          <w:sz w:val="25"/>
-          <w:szCs w:val="25"/>
-        </w:rPr>
-        <w:t>areneeded</w:t>
-      </w:r>
-      <w:proofErr w:type="spellEnd"/>
-      <w:r>
-        <w:rPr>
-          <w:rFonts w:ascii="Arial" w:hAnsi="Arial" w:cs="Arial"/>
-          <w:sz w:val="25"/>
-          <w:szCs w:val="25"/>
-        </w:rPr>
-        <w:t xml:space="preserve"> for some applications to meet minimum regulatory or financial standards. An audit trace </w:t>
-      </w:r>
-      <w:proofErr w:type="spellStart"/>
-      <w:r>
-        <w:rPr>
-          <w:rFonts w:ascii="Arial" w:hAnsi="Arial" w:cs="Arial"/>
-          <w:sz w:val="25"/>
-          <w:szCs w:val="25"/>
-        </w:rPr>
-        <w:t>requirementmay</w:t>
-      </w:r>
-      <w:proofErr w:type="spellEnd"/>
-      <w:r>
-        <w:rPr>
-          <w:rFonts w:ascii="Arial" w:hAnsi="Arial" w:cs="Arial"/>
-          <w:sz w:val="25"/>
-          <w:szCs w:val="25"/>
-        </w:rPr>
-        <w:t xml:space="preserve">, for example, state that all changes to a payroll database must be recorded in a trace file with before </w:t>
-      </w:r>
-      <w:proofErr w:type="spellStart"/>
-      <w:r>
-        <w:rPr>
-          <w:rFonts w:ascii="Arial" w:hAnsi="Arial" w:cs="Arial"/>
-          <w:sz w:val="25"/>
-          <w:szCs w:val="25"/>
-        </w:rPr>
-        <w:t>andafter</w:t>
-      </w:r>
-      <w:proofErr w:type="spellEnd"/>
-      <w:r>
-        <w:rPr>
-          <w:rFonts w:ascii="Arial" w:hAnsi="Arial" w:cs="Arial"/>
-          <w:sz w:val="25"/>
-          <w:szCs w:val="25"/>
-        </w:rPr>
-        <w:t xml:space="preserve"> values.</w:t>
+        <w:t>Portability</w:t>
+      </w:r>
+      <w:r>
+        <w:rPr>
+          <w:lang w:val="uk-UA"/>
+        </w:rPr>
+        <w:t>.</w:t>
+      </w:r>
+      <w:r>
+        <w:rPr>
+          <w:lang w:val="uk-UA"/>
+        </w:rPr>
+        <w:t xml:space="preserve"> Деталі див. у </w:t>
+      </w:r>
+      <w:r>
+        <w:t>IEEE830</w:t>
       </w:r>
       <w:r>
         <w:rPr>
@@ -6261,150 +7782,6 @@
     </w:p>
     <w:p>
       <w:pPr>
-        <w:pStyle w:val="Heading2"/>
-      </w:pPr>
-      <w:bookmarkStart w:id="30" w:name="_Toc26617313"/>
-      <w:r>
-        <w:t>Атрибути програмної системи</w:t>
-      </w:r>
-      <w:bookmarkEnd w:id="30"/>
-    </w:p>
-    <w:p>
-      <w:pPr>
-        <w:rPr>
-          <w:lang w:val="uk-UA"/>
-        </w:rPr>
-      </w:pPr>
-      <w:r>
-        <w:rPr>
-          <w:lang w:val="ru-RU"/>
-        </w:rPr>
-        <w:t>(</w:t>
-      </w:r>
-      <w:proofErr w:type="spellStart"/>
-      <w:r>
-        <w:t>ToDo</w:t>
-      </w:r>
-      <w:proofErr w:type="spellEnd"/>
-      <w:r>
-        <w:rPr>
-          <w:lang w:val="ru-RU"/>
-        </w:rPr>
-        <w:t xml:space="preserve">: </w:t>
-      </w:r>
-      <w:r>
-        <w:rPr>
-          <w:lang w:val="uk-UA"/>
-        </w:rPr>
-        <w:t>створити та заповнити наступні атрибути (оформити як окремі підпункти):</w:t>
-      </w:r>
-    </w:p>
-    <w:p>
-      <w:pPr>
-        <w:rPr>
-          <w:lang w:val="uk-UA"/>
-        </w:rPr>
-      </w:pPr>
-      <w:r>
-        <w:rPr>
-          <w:rFonts w:ascii="Arial" w:hAnsi="Arial" w:cs="Arial"/>
-          <w:sz w:val="25"/>
-          <w:szCs w:val="25"/>
-        </w:rPr>
-        <w:t>Reliability</w:t>
-      </w:r>
-      <w:r>
-        <w:rPr>
-          <w:rFonts w:ascii="Arial" w:hAnsi="Arial" w:cs="Arial"/>
-          <w:sz w:val="25"/>
-          <w:szCs w:val="25"/>
-          <w:lang w:val="uk-UA"/>
-        </w:rPr>
-        <w:t xml:space="preserve">, </w:t>
-      </w:r>
-      <w:r>
-        <w:rPr>
-          <w:rFonts w:ascii="Arial" w:hAnsi="Arial" w:cs="Arial"/>
-          <w:sz w:val="25"/>
-          <w:szCs w:val="25"/>
-        </w:rPr>
-        <w:t>Availability</w:t>
-      </w:r>
-      <w:r>
-        <w:rPr>
-          <w:rFonts w:ascii="Arial" w:hAnsi="Arial" w:cs="Arial"/>
-          <w:sz w:val="25"/>
-          <w:szCs w:val="25"/>
-          <w:lang w:val="uk-UA"/>
-        </w:rPr>
-        <w:t xml:space="preserve">, </w:t>
-      </w:r>
-      <w:r>
-        <w:rPr>
-          <w:rFonts w:ascii="Arial" w:hAnsi="Arial" w:cs="Arial"/>
-          <w:sz w:val="25"/>
-          <w:szCs w:val="25"/>
-        </w:rPr>
-        <w:t>Security</w:t>
-      </w:r>
-      <w:r>
-        <w:rPr>
-          <w:rFonts w:ascii="Arial" w:hAnsi="Arial" w:cs="Arial"/>
-          <w:sz w:val="25"/>
-          <w:szCs w:val="25"/>
-          <w:lang w:val="uk-UA"/>
-        </w:rPr>
-        <w:t xml:space="preserve">, </w:t>
-      </w:r>
-      <w:r>
-        <w:rPr>
-          <w:rFonts w:ascii="Arial" w:hAnsi="Arial" w:cs="Arial"/>
-          <w:sz w:val="25"/>
-          <w:szCs w:val="25"/>
-        </w:rPr>
-        <w:t>Maintainability</w:t>
-      </w:r>
-      <w:r>
-        <w:rPr>
-          <w:rFonts w:ascii="Arial" w:hAnsi="Arial" w:cs="Arial"/>
-          <w:sz w:val="25"/>
-          <w:szCs w:val="25"/>
-          <w:lang w:val="uk-UA"/>
-        </w:rPr>
-        <w:t xml:space="preserve">, </w:t>
-      </w:r>
-      <w:r>
-        <w:rPr>
-          <w:rFonts w:ascii="Arial" w:hAnsi="Arial" w:cs="Arial"/>
-          <w:sz w:val="25"/>
-          <w:szCs w:val="25"/>
-        </w:rPr>
-        <w:t>Portability</w:t>
-      </w:r>
-      <w:r>
-        <w:rPr>
-          <w:lang w:val="uk-UA"/>
-        </w:rPr>
-        <w:t>.</w:t>
-      </w:r>
-      <w:r>
-        <w:rPr>
-          <w:lang w:val="uk-UA"/>
-        </w:rPr>
-        <w:t xml:space="preserve"> Деталі див. у </w:t>
-      </w:r>
-      <w:r>
-        <w:t>IEEE830</w:t>
-      </w:r>
-      <w:r>
-        <w:rPr>
-          <w:lang w:val="uk-UA"/>
-        </w:rPr>
-        <w:t>)</w:t>
-      </w:r>
-    </w:p>
-    <w:p>
-      <w:pPr>
         <w:rPr>
           <w:lang w:val="uk-UA"/>
         </w:rPr>
@@ -6420,12 +7797,12 @@
       <w:pPr>
         <w:pStyle w:val="Heading1"/>
       </w:pPr>
-      <w:bookmarkStart w:id="31" w:name="_Toc26617314"/>
+      <w:bookmarkStart w:id="40" w:name="_Toc26617314"/>
       <w:r>
         <w:lastRenderedPageBreak/>
         <w:t>Додаток</w:t>
       </w:r>
-      <w:bookmarkEnd w:id="31"/>
+      <w:bookmarkEnd w:id="40"/>
     </w:p>
     <w:p>
       <w:pPr>
@@ -6465,12 +7842,12 @@
       <w:pPr>
         <w:pStyle w:val="Heading1"/>
       </w:pPr>
-      <w:bookmarkStart w:id="32" w:name="_Toc26617315"/>
+      <w:bookmarkStart w:id="41" w:name="_Toc26617315"/>
       <w:r>
         <w:lastRenderedPageBreak/>
         <w:t>Покажчик</w:t>
       </w:r>
-      <w:bookmarkEnd w:id="32"/>
+      <w:bookmarkEnd w:id="41"/>
     </w:p>
     <w:sdt>
       <w:sdtPr>
@@ -7832,21 +9209,7 @@
                 <w:rStyle w:val="Hyperlink"/>
                 <w:noProof/>
               </w:rPr>
-              <w:t>Зовнішні інтер</w:t>
-            </w:r>
-            <w:r>
-              <w:rPr>
-                <w:rStyle w:val="Hyperlink"/>
-                <w:noProof/>
-              </w:rPr>
-              <w:t>ф</w:t>
-            </w:r>
-            <w:r>
-              <w:rPr>
-                <w:rStyle w:val="Hyperlink"/>
-                <w:noProof/>
-              </w:rPr>
-              <w:t>ейси</w:t>
+              <w:t>Зовнішні інтерфейси</w:t>
             </w:r>
             <w:r>
               <w:rPr>
@@ -8190,21 +9553,7 @@
                 <w:rStyle w:val="Hyperlink"/>
                 <w:noProof/>
               </w:rPr>
-              <w:t>Прототипи з</w:t>
-            </w:r>
-            <w:r>
-              <w:rPr>
-                <w:rStyle w:val="Hyperlink"/>
-                <w:noProof/>
-              </w:rPr>
-              <w:t>о</w:t>
-            </w:r>
-            <w:r>
-              <w:rPr>
-                <w:rStyle w:val="Hyperlink"/>
-                <w:noProof/>
-              </w:rPr>
-              <w:t>бражень (інтерфейс користувача)</w:t>
+              <w:t>Прототипи зображень (інтерфейс користувача)</w:t>
             </w:r>
             <w:r>
               <w:rPr>
@@ -10643,6 +11992,92 @@
     </w:lvl>
   </w:abstractNum>
   <w:abstractNum w:abstractNumId="19" w15:restartNumberingAfterBreak="0">
+    <w:nsid w:val="57BA3E3A"/>
+    <w:multiLevelType w:val="hybridMultilevel"/>
+    <w:tmpl w:val="2AC423A2"/>
+    <w:lvl w:ilvl="0" w:tplc="0409000F">
+      <w:start w:val="1"/>
+      <w:numFmt w:val="decimal"/>
+      <w:lvlText w:val="%1."/>
+      <w:lvlJc w:val="left"/>
+      <w:pPr>
+        <w:ind w:left="720" w:hanging="360"/>
+      </w:pPr>
+    </w:lvl>
+    <w:lvl w:ilvl="1" w:tplc="04090019" w:tentative="1">
+      <w:start w:val="1"/>
+      <w:numFmt w:val="lowerLetter"/>
+      <w:lvlText w:val="%2."/>
+      <w:lvlJc w:val="left"/>
+      <w:pPr>
+        <w:ind w:left="1440" w:hanging="360"/>
+      </w:pPr>
+    </w:lvl>
+    <w:lvl w:ilvl="2" w:tplc="0409001B" w:tentative="1">
+      <w:start w:val="1"/>
+      <w:numFmt w:val="lowerRoman"/>
+      <w:lvlText w:val="%3."/>
+      <w:lvlJc w:val="right"/>
+      <w:pPr>
+        <w:ind w:left="2160" w:hanging="180"/>
+      </w:pPr>
+    </w:lvl>
+    <w:lvl w:ilvl="3" w:tplc="0409000F" w:tentative="1">
+      <w:start w:val="1"/>
+      <w:numFmt w:val="decimal"/>
+      <w:lvlText w:val="%4."/>
+      <w:lvlJc w:val="left"/>
+      <w:pPr>
+        <w:ind w:left="2880" w:hanging="360"/>
+      </w:pPr>
+    </w:lvl>
+    <w:lvl w:ilvl="4" w:tplc="04090019" w:tentative="1">
+      <w:start w:val="1"/>
+      <w:numFmt w:val="lowerLetter"/>
+      <w:lvlText w:val="%5."/>
+      <w:lvlJc w:val="left"/>
+      <w:pPr>
+        <w:ind w:left="3600" w:hanging="360"/>
+      </w:pPr>
+    </w:lvl>
+    <w:lvl w:ilvl="5" w:tplc="0409001B" w:tentative="1">
+      <w:start w:val="1"/>
+      <w:numFmt w:val="lowerRoman"/>
+      <w:lvlText w:val="%6."/>
+      <w:lvlJc w:val="right"/>
+      <w:pPr>
+        <w:ind w:left="4320" w:hanging="180"/>
+      </w:pPr>
+    </w:lvl>
+    <w:lvl w:ilvl="6" w:tplc="0409000F" w:tentative="1">
+      <w:start w:val="1"/>
+      <w:numFmt w:val="decimal"/>
+      <w:lvlText w:val="%7."/>
+      <w:lvlJc w:val="left"/>
+      <w:pPr>
+        <w:ind w:left="5040" w:hanging="360"/>
+      </w:pPr>
+    </w:lvl>
+    <w:lvl w:ilvl="7" w:tplc="04090019" w:tentative="1">
+      <w:start w:val="1"/>
+      <w:numFmt w:val="lowerLetter"/>
+      <w:lvlText w:val="%8."/>
+      <w:lvlJc w:val="left"/>
+      <w:pPr>
+        <w:ind w:left="5760" w:hanging="360"/>
+      </w:pPr>
+    </w:lvl>
+    <w:lvl w:ilvl="8" w:tplc="0409001B" w:tentative="1">
+      <w:start w:val="1"/>
+      <w:numFmt w:val="lowerRoman"/>
+      <w:lvlText w:val="%9."/>
+      <w:lvlJc w:val="right"/>
+      <w:pPr>
+        <w:ind w:left="6480" w:hanging="180"/>
+      </w:pPr>
+    </w:lvl>
+  </w:abstractNum>
+  <w:abstractNum w:abstractNumId="20" w15:restartNumberingAfterBreak="0">
     <w:nsid w:val="58A74B14"/>
     <w:multiLevelType w:val="hybridMultilevel"/>
     <w:tmpl w:val="F5EADB96"/>
@@ -10755,7 +12190,7 @@
       </w:rPr>
     </w:lvl>
   </w:abstractNum>
-  <w:abstractNum w:abstractNumId="20" w15:restartNumberingAfterBreak="0">
+  <w:abstractNum w:abstractNumId="21" w15:restartNumberingAfterBreak="0">
     <w:nsid w:val="5EB74CF0"/>
     <w:multiLevelType w:val="hybridMultilevel"/>
     <w:tmpl w:val="8C644A78"/>
@@ -10868,7 +12303,7 @@
       </w:rPr>
     </w:lvl>
   </w:abstractNum>
-  <w:abstractNum w:abstractNumId="21" w15:restartNumberingAfterBreak="0">
+  <w:abstractNum w:abstractNumId="22" w15:restartNumberingAfterBreak="0">
     <w:nsid w:val="60461F84"/>
     <w:multiLevelType w:val="hybridMultilevel"/>
     <w:tmpl w:val="662644D0"/>
@@ -10981,7 +12416,7 @@
       </w:rPr>
     </w:lvl>
   </w:abstractNum>
-  <w:abstractNum w:abstractNumId="22" w15:restartNumberingAfterBreak="0">
+  <w:abstractNum w:abstractNumId="23" w15:restartNumberingAfterBreak="0">
     <w:nsid w:val="6287243B"/>
     <w:multiLevelType w:val="hybridMultilevel"/>
     <w:tmpl w:val="283A7D5C"/>
@@ -11070,7 +12505,93 @@
       </w:pPr>
     </w:lvl>
   </w:abstractNum>
-  <w:abstractNum w:abstractNumId="23" w15:restartNumberingAfterBreak="0">
+  <w:abstractNum w:abstractNumId="24" w15:restartNumberingAfterBreak="0">
+    <w:nsid w:val="66BC0817"/>
+    <w:multiLevelType w:val="hybridMultilevel"/>
+    <w:tmpl w:val="2AC423A2"/>
+    <w:lvl w:ilvl="0" w:tplc="0409000F">
+      <w:start w:val="1"/>
+      <w:numFmt w:val="decimal"/>
+      <w:lvlText w:val="%1."/>
+      <w:lvlJc w:val="left"/>
+      <w:pPr>
+        <w:ind w:left="720" w:hanging="360"/>
+      </w:pPr>
+    </w:lvl>
+    <w:lvl w:ilvl="1" w:tplc="04090019" w:tentative="1">
+      <w:start w:val="1"/>
+      <w:numFmt w:val="lowerLetter"/>
+      <w:lvlText w:val="%2."/>
+      <w:lvlJc w:val="left"/>
+      <w:pPr>
+        <w:ind w:left="1440" w:hanging="360"/>
+      </w:pPr>
+    </w:lvl>
+    <w:lvl w:ilvl="2" w:tplc="0409001B" w:tentative="1">
+      <w:start w:val="1"/>
+      <w:numFmt w:val="lowerRoman"/>
+      <w:lvlText w:val="%3."/>
+      <w:lvlJc w:val="right"/>
+      <w:pPr>
+        <w:ind w:left="2160" w:hanging="180"/>
+      </w:pPr>
+    </w:lvl>
+    <w:lvl w:ilvl="3" w:tplc="0409000F" w:tentative="1">
+      <w:start w:val="1"/>
+      <w:numFmt w:val="decimal"/>
+      <w:lvlText w:val="%4."/>
+      <w:lvlJc w:val="left"/>
+      <w:pPr>
+        <w:ind w:left="2880" w:hanging="360"/>
+      </w:pPr>
+    </w:lvl>
+    <w:lvl w:ilvl="4" w:tplc="04090019" w:tentative="1">
+      <w:start w:val="1"/>
+      <w:numFmt w:val="lowerLetter"/>
+      <w:lvlText w:val="%5."/>
+      <w:lvlJc w:val="left"/>
+      <w:pPr>
+        <w:ind w:left="3600" w:hanging="360"/>
+      </w:pPr>
+    </w:lvl>
+    <w:lvl w:ilvl="5" w:tplc="0409001B" w:tentative="1">
+      <w:start w:val="1"/>
+      <w:numFmt w:val="lowerRoman"/>
+      <w:lvlText w:val="%6."/>
+      <w:lvlJc w:val="right"/>
+      <w:pPr>
+        <w:ind w:left="4320" w:hanging="180"/>
+      </w:pPr>
+    </w:lvl>
+    <w:lvl w:ilvl="6" w:tplc="0409000F" w:tentative="1">
+      <w:start w:val="1"/>
+      <w:numFmt w:val="decimal"/>
+      <w:lvlText w:val="%7."/>
+      <w:lvlJc w:val="left"/>
+      <w:pPr>
+        <w:ind w:left="5040" w:hanging="360"/>
+      </w:pPr>
+    </w:lvl>
+    <w:lvl w:ilvl="7" w:tplc="04090019" w:tentative="1">
+      <w:start w:val="1"/>
+      <w:numFmt w:val="lowerLetter"/>
+      <w:lvlText w:val="%8."/>
+      <w:lvlJc w:val="left"/>
+      <w:pPr>
+        <w:ind w:left="5760" w:hanging="360"/>
+      </w:pPr>
+    </w:lvl>
+    <w:lvl w:ilvl="8" w:tplc="0409001B" w:tentative="1">
+      <w:start w:val="1"/>
+      <w:numFmt w:val="lowerRoman"/>
+      <w:lvlText w:val="%9."/>
+      <w:lvlJc w:val="right"/>
+      <w:pPr>
+        <w:ind w:left="6480" w:hanging="180"/>
+      </w:pPr>
+    </w:lvl>
+  </w:abstractNum>
+  <w:abstractNum w:abstractNumId="25" w15:restartNumberingAfterBreak="0">
     <w:nsid w:val="690B2527"/>
     <w:multiLevelType w:val="hybridMultilevel"/>
     <w:tmpl w:val="05CA61D6"/>
@@ -11183,7 +12704,7 @@
       </w:rPr>
     </w:lvl>
   </w:abstractNum>
-  <w:abstractNum w:abstractNumId="24" w15:restartNumberingAfterBreak="0">
+  <w:abstractNum w:abstractNumId="26" w15:restartNumberingAfterBreak="0">
     <w:nsid w:val="69F06C93"/>
     <w:multiLevelType w:val="hybridMultilevel"/>
     <w:tmpl w:val="3F88C0F2"/>
@@ -11272,7 +12793,7 @@
       </w:pPr>
     </w:lvl>
   </w:abstractNum>
-  <w:abstractNum w:abstractNumId="25" w15:restartNumberingAfterBreak="0">
+  <w:abstractNum w:abstractNumId="27" w15:restartNumberingAfterBreak="0">
     <w:nsid w:val="6A5336B2"/>
     <w:multiLevelType w:val="hybridMultilevel"/>
     <w:tmpl w:val="2F38DB24"/>
@@ -11385,7 +12906,120 @@
       </w:rPr>
     </w:lvl>
   </w:abstractNum>
-  <w:abstractNum w:abstractNumId="26" w15:restartNumberingAfterBreak="0">
+  <w:abstractNum w:abstractNumId="28" w15:restartNumberingAfterBreak="0">
+    <w:nsid w:val="6ADE1F44"/>
+    <w:multiLevelType w:val="hybridMultilevel"/>
+    <w:tmpl w:val="5CFC8C96"/>
+    <w:lvl w:ilvl="0" w:tplc="0409000B">
+      <w:start w:val="1"/>
+      <w:numFmt w:val="bullet"/>
+      <w:lvlText w:val=""/>
+      <w:lvlJc w:val="left"/>
+      <w:pPr>
+        <w:ind w:left="720" w:hanging="360"/>
+      </w:pPr>
+      <w:rPr>
+        <w:rFonts w:ascii="Wingdings" w:hAnsi="Wingdings" w:hint="default"/>
+      </w:rPr>
+    </w:lvl>
+    <w:lvl w:ilvl="1" w:tplc="04090003" w:tentative="1">
+      <w:start w:val="1"/>
+      <w:numFmt w:val="bullet"/>
+      <w:lvlText w:val="o"/>
+      <w:lvlJc w:val="left"/>
+      <w:pPr>
+        <w:ind w:left="1440" w:hanging="360"/>
+      </w:pPr>
+      <w:rPr>
+        <w:rFonts w:ascii="Courier New" w:hAnsi="Courier New" w:cs="Courier New" w:hint="default"/>
+      </w:rPr>
+    </w:lvl>
+    <w:lvl w:ilvl="2" w:tplc="04090005" w:tentative="1">
+      <w:start w:val="1"/>
+      <w:numFmt w:val="bullet"/>
+      <w:lvlText w:val=""/>
+      <w:lvlJc w:val="left"/>
+      <w:pPr>
+        <w:ind w:left="2160" w:hanging="360"/>
+      </w:pPr>
+      <w:rPr>
+        <w:rFonts w:ascii="Wingdings" w:hAnsi="Wingdings" w:hint="default"/>
+      </w:rPr>
+    </w:lvl>
+    <w:lvl w:ilvl="3" w:tplc="04090001" w:tentative="1">
+      <w:start w:val="1"/>
+      <w:numFmt w:val="bullet"/>
+      <w:lvlText w:val=""/>
+      <w:lvlJc w:val="left"/>
+      <w:pPr>
+        <w:ind w:left="2880" w:hanging="360"/>
+      </w:pPr>
+      <w:rPr>
+        <w:rFonts w:ascii="Symbol" w:hAnsi="Symbol" w:hint="default"/>
+      </w:rPr>
+    </w:lvl>
+    <w:lvl w:ilvl="4" w:tplc="04090003" w:tentative="1">
+      <w:start w:val="1"/>
+      <w:numFmt w:val="bullet"/>
+      <w:lvlText w:val="o"/>
+      <w:lvlJc w:val="left"/>
+      <w:pPr>
+        <w:ind w:left="3600" w:hanging="360"/>
+      </w:pPr>
+      <w:rPr>
+        <w:rFonts w:ascii="Courier New" w:hAnsi="Courier New" w:cs="Courier New" w:hint="default"/>
+      </w:rPr>
+    </w:lvl>
+    <w:lvl w:ilvl="5" w:tplc="04090005" w:tentative="1">
+      <w:start w:val="1"/>
+      <w:numFmt w:val="bullet"/>
+      <w:lvlText w:val=""/>
+      <w:lvlJc w:val="left"/>
+      <w:pPr>
+        <w:ind w:left="4320" w:hanging="360"/>
+      </w:pPr>
+      <w:rPr>
+        <w:rFonts w:ascii="Wingdings" w:hAnsi="Wingdings" w:hint="default"/>
+      </w:rPr>
+    </w:lvl>
+    <w:lvl w:ilvl="6" w:tplc="04090001" w:tentative="1">
+      <w:start w:val="1"/>
+      <w:numFmt w:val="bullet"/>
+      <w:lvlText w:val=""/>
+      <w:lvlJc w:val="left"/>
+      <w:pPr>
+        <w:ind w:left="5040" w:hanging="360"/>
+      </w:pPr>
+      <w:rPr>
+        <w:rFonts w:ascii="Symbol" w:hAnsi="Symbol" w:hint="default"/>
+      </w:rPr>
+    </w:lvl>
+    <w:lvl w:ilvl="7" w:tplc="04090003" w:tentative="1">
+      <w:start w:val="1"/>
+      <w:numFmt w:val="bullet"/>
+      <w:lvlText w:val="o"/>
+      <w:lvlJc w:val="left"/>
+      <w:pPr>
+        <w:ind w:left="5760" w:hanging="360"/>
+      </w:pPr>
+      <w:rPr>
+        <w:rFonts w:ascii="Courier New" w:hAnsi="Courier New" w:cs="Courier New" w:hint="default"/>
+      </w:rPr>
+    </w:lvl>
+    <w:lvl w:ilvl="8" w:tplc="04090005" w:tentative="1">
+      <w:start w:val="1"/>
+      <w:numFmt w:val="bullet"/>
+      <w:lvlText w:val=""/>
+      <w:lvlJc w:val="left"/>
+      <w:pPr>
+        <w:ind w:left="6480" w:hanging="360"/>
+      </w:pPr>
+      <w:rPr>
+        <w:rFonts w:ascii="Wingdings" w:hAnsi="Wingdings" w:hint="default"/>
+      </w:rPr>
+    </w:lvl>
+  </w:abstractNum>
+  <w:abstractNum w:abstractNumId="29" w15:restartNumberingAfterBreak="0">
     <w:nsid w:val="6F1E1B00"/>
     <w:multiLevelType w:val="hybridMultilevel"/>
     <w:tmpl w:val="3F88C0F2"/>
@@ -11474,7 +13108,7 @@
       </w:pPr>
     </w:lvl>
   </w:abstractNum>
-  <w:abstractNum w:abstractNumId="27" w15:restartNumberingAfterBreak="0">
+  <w:abstractNum w:abstractNumId="30" w15:restartNumberingAfterBreak="0">
     <w:nsid w:val="6FF429AE"/>
     <w:multiLevelType w:val="hybridMultilevel"/>
     <w:tmpl w:val="63B0BF92"/>
@@ -11560,7 +13194,7 @@
       </w:pPr>
     </w:lvl>
   </w:abstractNum>
-  <w:abstractNum w:abstractNumId="28" w15:restartNumberingAfterBreak="0">
+  <w:abstractNum w:abstractNumId="31" w15:restartNumberingAfterBreak="0">
     <w:nsid w:val="70C17D59"/>
     <w:multiLevelType w:val="hybridMultilevel"/>
     <w:tmpl w:val="2DD4A538"/>
@@ -11673,7 +13307,96 @@
       </w:rPr>
     </w:lvl>
   </w:abstractNum>
-  <w:abstractNum w:abstractNumId="29" w15:restartNumberingAfterBreak="0">
+  <w:abstractNum w:abstractNumId="32" w15:restartNumberingAfterBreak="0">
+    <w:nsid w:val="78E65D27"/>
+    <w:multiLevelType w:val="hybridMultilevel"/>
+    <w:tmpl w:val="CCC07F6C"/>
+    <w:lvl w:ilvl="0" w:tplc="0409000F">
+      <w:start w:val="1"/>
+      <w:numFmt w:val="decimal"/>
+      <w:lvlText w:val="%1."/>
+      <w:lvlJc w:val="left"/>
+      <w:pPr>
+        <w:ind w:left="720" w:hanging="360"/>
+      </w:pPr>
+      <w:rPr>
+        <w:rFonts w:hint="default"/>
+      </w:rPr>
+    </w:lvl>
+    <w:lvl w:ilvl="1" w:tplc="04090019" w:tentative="1">
+      <w:start w:val="1"/>
+      <w:numFmt w:val="lowerLetter"/>
+      <w:lvlText w:val="%2."/>
+      <w:lvlJc w:val="left"/>
+      <w:pPr>
+        <w:ind w:left="1440" w:hanging="360"/>
+      </w:pPr>
+    </w:lvl>
+    <w:lvl w:ilvl="2" w:tplc="0409001B" w:tentative="1">
+      <w:start w:val="1"/>
+      <w:numFmt w:val="lowerRoman"/>
+      <w:lvlText w:val="%3."/>
+      <w:lvlJc w:val="right"/>
+      <w:pPr>
+        <w:ind w:left="2160" w:hanging="180"/>
+      </w:pPr>
+    </w:lvl>
+    <w:lvl w:ilvl="3" w:tplc="0409000F" w:tentative="1">
+      <w:start w:val="1"/>
+      <w:numFmt w:val="decimal"/>
+      <w:lvlText w:val="%4."/>
+      <w:lvlJc w:val="left"/>
+      <w:pPr>
+        <w:ind w:left="2880" w:hanging="360"/>
+      </w:pPr>
+    </w:lvl>
+    <w:lvl w:ilvl="4" w:tplc="04090019" w:tentative="1">
+      <w:start w:val="1"/>
+      <w:numFmt w:val="lowerLetter"/>
+      <w:lvlText w:val="%5."/>
+      <w:lvlJc w:val="left"/>
+      <w:pPr>
+        <w:ind w:left="3600" w:hanging="360"/>
+      </w:pPr>
+    </w:lvl>
+    <w:lvl w:ilvl="5" w:tplc="0409001B" w:tentative="1">
+      <w:start w:val="1"/>
+      <w:numFmt w:val="lowerRoman"/>
+      <w:lvlText w:val="%6."/>
+      <w:lvlJc w:val="right"/>
+      <w:pPr>
+        <w:ind w:left="4320" w:hanging="180"/>
+      </w:pPr>
+    </w:lvl>
+    <w:lvl w:ilvl="6" w:tplc="0409000F" w:tentative="1">
+      <w:start w:val="1"/>
+      <w:numFmt w:val="decimal"/>
+      <w:lvlText w:val="%7."/>
+      <w:lvlJc w:val="left"/>
+      <w:pPr>
+        <w:ind w:left="5040" w:hanging="360"/>
+      </w:pPr>
+    </w:lvl>
+    <w:lvl w:ilvl="7" w:tplc="04090019" w:tentative="1">
+      <w:start w:val="1"/>
+      <w:numFmt w:val="lowerLetter"/>
+      <w:lvlText w:val="%8."/>
+      <w:lvlJc w:val="left"/>
+      <w:pPr>
+        <w:ind w:left="5760" w:hanging="360"/>
+      </w:pPr>
+    </w:lvl>
+    <w:lvl w:ilvl="8" w:tplc="0409001B" w:tentative="1">
+      <w:start w:val="1"/>
+      <w:numFmt w:val="lowerRoman"/>
+      <w:lvlText w:val="%9."/>
+      <w:lvlJc w:val="right"/>
+      <w:pPr>
+        <w:ind w:left="6480" w:hanging="180"/>
+      </w:pPr>
+    </w:lvl>
+  </w:abstractNum>
+  <w:abstractNum w:abstractNumId="33" w15:restartNumberingAfterBreak="0">
     <w:nsid w:val="7AEB6434"/>
     <w:multiLevelType w:val="hybridMultilevel"/>
     <w:tmpl w:val="3028BBDA"/>
@@ -11790,10 +13513,10 @@
     <w:abstractNumId w:val="15"/>
   </w:num>
   <w:num w:numId="2">
-    <w:abstractNumId w:val="21"/>
+    <w:abstractNumId w:val="22"/>
   </w:num>
   <w:num w:numId="3">
-    <w:abstractNumId w:val="20"/>
+    <w:abstractNumId w:val="21"/>
   </w:num>
   <w:num w:numId="4">
     <w:abstractNumId w:val="6"/>
@@ -11823,28 +13546,28 @@
     <w:abstractNumId w:val="7"/>
   </w:num>
   <w:num w:numId="13">
-    <w:abstractNumId w:val="23"/>
+    <w:abstractNumId w:val="25"/>
   </w:num>
   <w:num w:numId="14">
-    <w:abstractNumId w:val="27"/>
+    <w:abstractNumId w:val="30"/>
   </w:num>
   <w:num w:numId="15">
-    <w:abstractNumId w:val="25"/>
+    <w:abstractNumId w:val="27"/>
   </w:num>
   <w:num w:numId="16">
     <w:abstractNumId w:val="8"/>
   </w:num>
   <w:num w:numId="17">
-    <w:abstractNumId w:val="19"/>
+    <w:abstractNumId w:val="20"/>
   </w:num>
   <w:num w:numId="18">
-    <w:abstractNumId w:val="29"/>
+    <w:abstractNumId w:val="33"/>
   </w:num>
   <w:num w:numId="19">
     <w:abstractNumId w:val="10"/>
   </w:num>
   <w:num w:numId="20">
-    <w:abstractNumId w:val="28"/>
+    <w:abstractNumId w:val="31"/>
   </w:num>
   <w:num w:numId="21">
     <w:abstractNumId w:val="12"/>
@@ -11868,13 +13591,25 @@
     <w:abstractNumId w:val="14"/>
   </w:num>
   <w:num w:numId="28">
+    <w:abstractNumId w:val="26"/>
+  </w:num>
+  <w:num w:numId="29">
+    <w:abstractNumId w:val="29"/>
+  </w:num>
+  <w:num w:numId="30">
+    <w:abstractNumId w:val="23"/>
+  </w:num>
+  <w:num w:numId="31">
     <w:abstractNumId w:val="24"/>
   </w:num>
-  <w:num w:numId="29">
-    <w:abstractNumId w:val="26"/>
+  <w:num w:numId="32">
+    <w:abstractNumId w:val="19"/>
   </w:num>
-  <w:num w:numId="30">
-    <w:abstractNumId w:val="22"/>
+  <w:num w:numId="33">
+    <w:abstractNumId w:val="32"/>
+  </w:num>
+  <w:num w:numId="34">
+    <w:abstractNumId w:val="28"/>
   </w:num>
 </w:numbering>
 </file>
@@ -12925,7 +14660,7 @@
 </file>
 
 <file path=customXml/itemProps1.xml><?xml version="1.0" encoding="utf-8"?>
-<ds:datastoreItem xmlns:ds="http://schemas.openxmlformats.org/officeDocument/2006/customXml" ds:itemID="{994B6A40-B12E-4C48-A154-97EA0F39098A}">
+<ds:datastoreItem xmlns:ds="http://schemas.openxmlformats.org/officeDocument/2006/customXml" ds:itemID="{FC188FAC-2E26-42D4-B772-DA36A647AED8}">
   <ds:schemaRefs>
     <ds:schemaRef ds:uri="http://schemas.openxmlformats.org/officeDocument/2006/bibliography"/>
   </ds:schemaRefs>

</xml_diff>